<commit_message>
Added goal (to be revised)
</commit_message>
<xml_diff>
--- a/Various documents/Requirements Analysis and Specification Document (test).docx
+++ b/Various documents/Requirements Analysis and Specification Document (test).docx
@@ -694,7 +694,6 @@
       <w:r>
         <w:rPr>
           <w:noProof/>
-          <w:lang w:val="en-US"/>
         </w:rPr>
         <w:tab/>
       </w:r>
@@ -707,9 +706,8 @@
       <w:r>
         <w:rPr>
           <w:noProof/>
-          <w:lang w:val="en-US"/>
-        </w:rPr>
-        <w:instrText xml:space="preserve"> PAGEREF _Toc433644749 \h </w:instrText>
+        </w:rPr>
+        <w:instrText xml:space="preserve"> PAGEREF _Toc433725786 \h </w:instrText>
       </w:r>
       <w:r>
         <w:rPr>
@@ -725,7 +723,6 @@
       <w:r>
         <w:rPr>
           <w:noProof/>
-          <w:lang w:val="en-US"/>
         </w:rPr>
         <w:t>3</w:t>
       </w:r>
@@ -778,7 +775,6 @@
       <w:r>
         <w:rPr>
           <w:noProof/>
-          <w:lang w:val="en-US"/>
         </w:rPr>
         <w:tab/>
       </w:r>
@@ -791,9 +787,8 @@
       <w:r>
         <w:rPr>
           <w:noProof/>
-          <w:lang w:val="en-US"/>
-        </w:rPr>
-        <w:instrText xml:space="preserve"> PAGEREF _Toc433644750 \h </w:instrText>
+        </w:rPr>
+        <w:instrText xml:space="preserve"> PAGEREF _Toc433725787 \h </w:instrText>
       </w:r>
       <w:r>
         <w:rPr>
@@ -809,75 +804,8 @@
       <w:r>
         <w:rPr>
           <w:noProof/>
-          <w:lang w:val="en-US"/>
         </w:rPr>
         <w:t>3</w:t>
-      </w:r>
-      <w:r>
-        <w:rPr>
-          <w:noProof/>
-        </w:rPr>
-        <w:fldChar w:fldCharType="end"/>
-      </w:r>
-    </w:p>
-    <w:p>
-      <w:pPr>
-        <w:pStyle w:val="TOC2"/>
-        <w:tabs>
-          <w:tab w:val="right" w:leader="dot" w:pos="9628"/>
-        </w:tabs>
-        <w:rPr>
-          <w:rFonts w:eastAsiaTheme="minorEastAsia"/>
-          <w:noProof/>
-          <w:sz w:val="24"/>
-          <w:szCs w:val="24"/>
-          <w:lang w:val="en-US"/>
-        </w:rPr>
-      </w:pPr>
-      <w:r>
-        <w:rPr>
-          <w:noProof/>
-          <w:lang w:val="en-US"/>
-        </w:rPr>
-        <w:t>1.2.</w:t>
-      </w:r>
-      <w:r>
-        <w:rPr>
-          <w:noProof/>
-          <w:lang w:val="en-US"/>
-        </w:rPr>
-        <w:tab/>
-      </w:r>
-      <w:r>
-        <w:rPr>
-          <w:noProof/>
-        </w:rPr>
-        <w:fldChar w:fldCharType="begin"/>
-      </w:r>
-      <w:r>
-        <w:rPr>
-          <w:noProof/>
-          <w:lang w:val="en-US"/>
-        </w:rPr>
-        <w:instrText xml:space="preserve"> PAGEREF _Toc433644751 \h </w:instrText>
-      </w:r>
-      <w:r>
-        <w:rPr>
-          <w:noProof/>
-        </w:rPr>
-      </w:r>
-      <w:r>
-        <w:rPr>
-          <w:noProof/>
-        </w:rPr>
-        <w:fldChar w:fldCharType="separate"/>
-      </w:r>
-      <w:r>
-        <w:rPr>
-          <w:noProof/>
-          <w:lang w:val="en-US"/>
-        </w:rPr>
-        <w:t>4</w:t>
       </w:r>
       <w:r>
         <w:rPr>
@@ -906,7 +834,7 @@
           <w:noProof/>
           <w:lang w:val="en-US"/>
         </w:rPr>
-        <w:t>1.3.</w:t>
+        <w:t>1.2.</w:t>
       </w:r>
       <w:r>
         <w:rPr>
@@ -928,7 +856,6 @@
       <w:r>
         <w:rPr>
           <w:noProof/>
-          <w:lang w:val="en-US"/>
         </w:rPr>
         <w:tab/>
       </w:r>
@@ -941,9 +868,8 @@
       <w:r>
         <w:rPr>
           <w:noProof/>
-          <w:lang w:val="en-US"/>
-        </w:rPr>
-        <w:instrText xml:space="preserve"> PAGEREF _Toc433644752 \h </w:instrText>
+        </w:rPr>
+        <w:instrText xml:space="preserve"> PAGEREF _Toc433725788 \h </w:instrText>
       </w:r>
       <w:r>
         <w:rPr>
@@ -959,75 +885,8 @@
       <w:r>
         <w:rPr>
           <w:noProof/>
-          <w:lang w:val="en-US"/>
         </w:rPr>
         <w:t>4</w:t>
-      </w:r>
-      <w:r>
-        <w:rPr>
-          <w:noProof/>
-        </w:rPr>
-        <w:fldChar w:fldCharType="end"/>
-      </w:r>
-    </w:p>
-    <w:p>
-      <w:pPr>
-        <w:pStyle w:val="TOC2"/>
-        <w:tabs>
-          <w:tab w:val="right" w:leader="dot" w:pos="9628"/>
-        </w:tabs>
-        <w:rPr>
-          <w:rFonts w:eastAsiaTheme="minorEastAsia"/>
-          <w:noProof/>
-          <w:sz w:val="24"/>
-          <w:szCs w:val="24"/>
-          <w:lang w:val="en-US"/>
-        </w:rPr>
-      </w:pPr>
-      <w:r>
-        <w:rPr>
-          <w:noProof/>
-          <w:lang w:val="en-US"/>
-        </w:rPr>
-        <w:t>1.4.</w:t>
-      </w:r>
-      <w:r>
-        <w:rPr>
-          <w:noProof/>
-          <w:lang w:val="en-US"/>
-        </w:rPr>
-        <w:tab/>
-      </w:r>
-      <w:r>
-        <w:rPr>
-          <w:noProof/>
-        </w:rPr>
-        <w:fldChar w:fldCharType="begin"/>
-      </w:r>
-      <w:r>
-        <w:rPr>
-          <w:noProof/>
-          <w:lang w:val="en-US"/>
-        </w:rPr>
-        <w:instrText xml:space="preserve"> PAGEREF _Toc433644753 \h </w:instrText>
-      </w:r>
-      <w:r>
-        <w:rPr>
-          <w:noProof/>
-        </w:rPr>
-      </w:r>
-      <w:r>
-        <w:rPr>
-          <w:noProof/>
-        </w:rPr>
-        <w:fldChar w:fldCharType="separate"/>
-      </w:r>
-      <w:r>
-        <w:rPr>
-          <w:noProof/>
-          <w:lang w:val="en-US"/>
-        </w:rPr>
-        <w:t>5</w:t>
       </w:r>
       <w:r>
         <w:rPr>
@@ -1056,7 +915,7 @@
           <w:noProof/>
           <w:lang w:val="en-US"/>
         </w:rPr>
-        <w:t>1.5.</w:t>
+        <w:t>1.3.</w:t>
       </w:r>
       <w:r>
         <w:rPr>
@@ -1078,7 +937,6 @@
       <w:r>
         <w:rPr>
           <w:noProof/>
-          <w:lang w:val="en-US"/>
         </w:rPr>
         <w:tab/>
       </w:r>
@@ -1091,9 +949,8 @@
       <w:r>
         <w:rPr>
           <w:noProof/>
-          <w:lang w:val="en-US"/>
-        </w:rPr>
-        <w:instrText xml:space="preserve"> PAGEREF _Toc433644754 \h </w:instrText>
+        </w:rPr>
+        <w:instrText xml:space="preserve"> PAGEREF _Toc433725789 \h </w:instrText>
       </w:r>
       <w:r>
         <w:rPr>
@@ -1109,7 +966,6 @@
       <w:r>
         <w:rPr>
           <w:noProof/>
-          <w:lang w:val="en-US"/>
         </w:rPr>
         <w:t>5</w:t>
       </w:r>
@@ -1140,7 +996,7 @@
           <w:noProof/>
           <w:lang w:val="en-US"/>
         </w:rPr>
-        <w:t>1.6.</w:t>
+        <w:t>1.4.</w:t>
       </w:r>
       <w:r>
         <w:rPr>
@@ -1162,7 +1018,6 @@
       <w:r>
         <w:rPr>
           <w:noProof/>
-          <w:lang w:val="en-US"/>
         </w:rPr>
         <w:tab/>
       </w:r>
@@ -1175,9 +1030,8 @@
       <w:r>
         <w:rPr>
           <w:noProof/>
-          <w:lang w:val="en-US"/>
-        </w:rPr>
-        <w:instrText xml:space="preserve"> PAGEREF _Toc433644755 \h </w:instrText>
+        </w:rPr>
+        <w:instrText xml:space="preserve"> PAGEREF _Toc433725790 \h </w:instrText>
       </w:r>
       <w:r>
         <w:rPr>
@@ -1193,7 +1047,6 @@
       <w:r>
         <w:rPr>
           <w:noProof/>
-          <w:lang w:val="en-US"/>
         </w:rPr>
         <w:t>6</w:t>
       </w:r>
@@ -1224,7 +1077,7 @@
           <w:noProof/>
           <w:lang w:val="en-US"/>
         </w:rPr>
-        <w:t>1.7.</w:t>
+        <w:t>1.5.</w:t>
       </w:r>
       <w:r>
         <w:rPr>
@@ -1241,12 +1094,11 @@
           <w:noProof/>
           <w:lang w:val="en-US"/>
         </w:rPr>
-        <w:t>Limitations of the product and new features possibilities</w:t>
+        <w:t>Definitions, acronyms and abbreviations</w:t>
       </w:r>
       <w:r>
         <w:rPr>
           <w:noProof/>
-          <w:lang w:val="en-US"/>
         </w:rPr>
         <w:tab/>
       </w:r>
@@ -1259,9 +1111,8 @@
       <w:r>
         <w:rPr>
           <w:noProof/>
-          <w:lang w:val="en-US"/>
-        </w:rPr>
-        <w:instrText xml:space="preserve"> PAGEREF _Toc433644756 \h </w:instrText>
+        </w:rPr>
+        <w:instrText xml:space="preserve"> PAGEREF _Toc433725791 \h </w:instrText>
       </w:r>
       <w:r>
         <w:rPr>
@@ -1277,7 +1128,6 @@
       <w:r>
         <w:rPr>
           <w:noProof/>
-          <w:lang w:val="en-US"/>
         </w:rPr>
         <w:t>7</w:t>
       </w:r>
@@ -1308,7 +1158,7 @@
           <w:noProof/>
           <w:lang w:val="en-US"/>
         </w:rPr>
-        <w:t>1.8.</w:t>
+        <w:t>1.6.</w:t>
       </w:r>
       <w:r>
         <w:rPr>
@@ -1325,12 +1175,11 @@
           <w:noProof/>
           <w:lang w:val="en-US"/>
         </w:rPr>
-        <w:t>Definitions, acronyms and abbreviations</w:t>
+        <w:t>References</w:t>
       </w:r>
       <w:r>
         <w:rPr>
           <w:noProof/>
-          <w:lang w:val="en-US"/>
         </w:rPr>
         <w:tab/>
       </w:r>
@@ -1343,9 +1192,8 @@
       <w:r>
         <w:rPr>
           <w:noProof/>
-          <w:lang w:val="en-US"/>
-        </w:rPr>
-        <w:instrText xml:space="preserve"> PAGEREF _Toc433644757 \h </w:instrText>
+        </w:rPr>
+        <w:instrText xml:space="preserve"> PAGEREF _Toc433725792 \h </w:instrText>
       </w:r>
       <w:r>
         <w:rPr>
@@ -1361,7 +1209,87 @@
       <w:r>
         <w:rPr>
           <w:noProof/>
-          <w:lang w:val="en-US"/>
+        </w:rPr>
+        <w:t>8</w:t>
+      </w:r>
+      <w:r>
+        <w:rPr>
+          <w:noProof/>
+        </w:rPr>
+        <w:fldChar w:fldCharType="end"/>
+      </w:r>
+    </w:p>
+    <w:p>
+      <w:pPr>
+        <w:pStyle w:val="TOC1"/>
+        <w:tabs>
+          <w:tab w:val="left" w:pos="440"/>
+          <w:tab w:val="right" w:leader="dot" w:pos="9628"/>
+        </w:tabs>
+        <w:rPr>
+          <w:rFonts w:eastAsiaTheme="minorEastAsia"/>
+          <w:noProof/>
+          <w:sz w:val="24"/>
+          <w:szCs w:val="24"/>
+          <w:lang w:val="en-US"/>
+        </w:rPr>
+      </w:pPr>
+      <w:r>
+        <w:rPr>
+          <w:noProof/>
+          <w:lang w:val="en-US"/>
+        </w:rPr>
+        <w:t>2.</w:t>
+      </w:r>
+      <w:r>
+        <w:rPr>
+          <w:rFonts w:eastAsiaTheme="minorEastAsia"/>
+          <w:noProof/>
+          <w:sz w:val="24"/>
+          <w:szCs w:val="24"/>
+          <w:lang w:val="en-US"/>
+        </w:rPr>
+        <w:tab/>
+      </w:r>
+      <w:r>
+        <w:rPr>
+          <w:noProof/>
+          <w:lang w:val="en-US"/>
+        </w:rPr>
+        <w:t>Overall description</w:t>
+      </w:r>
+      <w:r>
+        <w:rPr>
+          <w:noProof/>
+        </w:rPr>
+        <w:tab/>
+      </w:r>
+      <w:r>
+        <w:rPr>
+          <w:noProof/>
+        </w:rPr>
+        <w:fldChar w:fldCharType="begin"/>
+      </w:r>
+      <w:r>
+        <w:rPr>
+          <w:noProof/>
+        </w:rPr>
+        <w:instrText xml:space="preserve"> PAGEREF _Toc433725793 \h </w:instrText>
+      </w:r>
+      <w:r>
+        <w:rPr>
+          <w:noProof/>
+        </w:rPr>
+      </w:r>
+      <w:r>
+        <w:rPr>
+          <w:noProof/>
+        </w:rPr>
+        <w:fldChar w:fldCharType="separate"/>
+      </w:r>
+      <w:r>
+        <w:rPr>
+          <w:noProof/>
         </w:rPr>
         <w:t>8</w:t>
       </w:r>
@@ -1392,7 +1320,7 @@
           <w:noProof/>
           <w:lang w:val="en-US"/>
         </w:rPr>
-        <w:t>1.9.</w:t>
+        <w:t>2.1.</w:t>
       </w:r>
       <w:r>
         <w:rPr>
@@ -1409,12 +1337,11 @@
           <w:noProof/>
           <w:lang w:val="en-US"/>
         </w:rPr>
-        <w:t>References</w:t>
+        <w:t>Product perspective</w:t>
       </w:r>
       <w:r>
         <w:rPr>
           <w:noProof/>
-          <w:lang w:val="en-US"/>
         </w:rPr>
         <w:tab/>
       </w:r>
@@ -1427,9 +1354,8 @@
       <w:r>
         <w:rPr>
           <w:noProof/>
-          <w:lang w:val="en-US"/>
-        </w:rPr>
-        <w:instrText xml:space="preserve"> PAGEREF _Toc433644758 \h </w:instrText>
+        </w:rPr>
+        <w:instrText xml:space="preserve"> PAGEREF _Toc433725794 \h </w:instrText>
       </w:r>
       <w:r>
         <w:rPr>
@@ -1445,7 +1371,411 @@
       <w:r>
         <w:rPr>
           <w:noProof/>
-          <w:lang w:val="en-US"/>
+        </w:rPr>
+        <w:t>8</w:t>
+      </w:r>
+      <w:r>
+        <w:rPr>
+          <w:noProof/>
+        </w:rPr>
+        <w:fldChar w:fldCharType="end"/>
+      </w:r>
+    </w:p>
+    <w:p>
+      <w:pPr>
+        <w:pStyle w:val="TOC2"/>
+        <w:tabs>
+          <w:tab w:val="left" w:pos="880"/>
+          <w:tab w:val="right" w:leader="dot" w:pos="9628"/>
+        </w:tabs>
+        <w:rPr>
+          <w:rFonts w:eastAsiaTheme="minorEastAsia"/>
+          <w:noProof/>
+          <w:sz w:val="24"/>
+          <w:szCs w:val="24"/>
+          <w:lang w:val="en-US"/>
+        </w:rPr>
+      </w:pPr>
+      <w:r>
+        <w:rPr>
+          <w:noProof/>
+          <w:lang w:val="en-US"/>
+        </w:rPr>
+        <w:t>2.2.</w:t>
+      </w:r>
+      <w:r>
+        <w:rPr>
+          <w:rFonts w:eastAsiaTheme="minorEastAsia"/>
+          <w:noProof/>
+          <w:sz w:val="24"/>
+          <w:szCs w:val="24"/>
+          <w:lang w:val="en-US"/>
+        </w:rPr>
+        <w:tab/>
+      </w:r>
+      <w:r>
+        <w:rPr>
+          <w:noProof/>
+          <w:lang w:val="en-US"/>
+        </w:rPr>
+        <w:t>User characteristics</w:t>
+      </w:r>
+      <w:r>
+        <w:rPr>
+          <w:noProof/>
+        </w:rPr>
+        <w:tab/>
+      </w:r>
+      <w:r>
+        <w:rPr>
+          <w:noProof/>
+        </w:rPr>
+        <w:fldChar w:fldCharType="begin"/>
+      </w:r>
+      <w:r>
+        <w:rPr>
+          <w:noProof/>
+        </w:rPr>
+        <w:instrText xml:space="preserve"> PAGEREF _Toc433725795 \h </w:instrText>
+      </w:r>
+      <w:r>
+        <w:rPr>
+          <w:noProof/>
+        </w:rPr>
+      </w:r>
+      <w:r>
+        <w:rPr>
+          <w:noProof/>
+        </w:rPr>
+        <w:fldChar w:fldCharType="separate"/>
+      </w:r>
+      <w:r>
+        <w:rPr>
+          <w:noProof/>
+        </w:rPr>
+        <w:t>9</w:t>
+      </w:r>
+      <w:r>
+        <w:rPr>
+          <w:noProof/>
+        </w:rPr>
+        <w:fldChar w:fldCharType="end"/>
+      </w:r>
+    </w:p>
+    <w:p>
+      <w:pPr>
+        <w:pStyle w:val="TOC2"/>
+        <w:tabs>
+          <w:tab w:val="left" w:pos="880"/>
+          <w:tab w:val="right" w:leader="dot" w:pos="9628"/>
+        </w:tabs>
+        <w:rPr>
+          <w:rFonts w:eastAsiaTheme="minorEastAsia"/>
+          <w:noProof/>
+          <w:sz w:val="24"/>
+          <w:szCs w:val="24"/>
+          <w:lang w:val="en-US"/>
+        </w:rPr>
+      </w:pPr>
+      <w:r>
+        <w:rPr>
+          <w:noProof/>
+          <w:lang w:val="en-US"/>
+        </w:rPr>
+        <w:t>2.3.</w:t>
+      </w:r>
+      <w:r>
+        <w:rPr>
+          <w:rFonts w:eastAsiaTheme="minorEastAsia"/>
+          <w:noProof/>
+          <w:sz w:val="24"/>
+          <w:szCs w:val="24"/>
+          <w:lang w:val="en-US"/>
+        </w:rPr>
+        <w:tab/>
+      </w:r>
+      <w:r>
+        <w:rPr>
+          <w:noProof/>
+          <w:lang w:val="en-US"/>
+        </w:rPr>
+        <w:t>Constraints</w:t>
+      </w:r>
+      <w:r>
+        <w:rPr>
+          <w:noProof/>
+        </w:rPr>
+        <w:tab/>
+      </w:r>
+      <w:r>
+        <w:rPr>
+          <w:noProof/>
+        </w:rPr>
+        <w:fldChar w:fldCharType="begin"/>
+      </w:r>
+      <w:r>
+        <w:rPr>
+          <w:noProof/>
+        </w:rPr>
+        <w:instrText xml:space="preserve"> PAGEREF _Toc433725796 \h </w:instrText>
+      </w:r>
+      <w:r>
+        <w:rPr>
+          <w:noProof/>
+        </w:rPr>
+      </w:r>
+      <w:r>
+        <w:rPr>
+          <w:noProof/>
+        </w:rPr>
+        <w:fldChar w:fldCharType="separate"/>
+      </w:r>
+      <w:r>
+        <w:rPr>
+          <w:noProof/>
+        </w:rPr>
+        <w:t>9</w:t>
+      </w:r>
+      <w:r>
+        <w:rPr>
+          <w:noProof/>
+        </w:rPr>
+        <w:fldChar w:fldCharType="end"/>
+      </w:r>
+    </w:p>
+    <w:p>
+      <w:pPr>
+        <w:pStyle w:val="TOC2"/>
+        <w:tabs>
+          <w:tab w:val="left" w:pos="880"/>
+          <w:tab w:val="right" w:leader="dot" w:pos="9628"/>
+        </w:tabs>
+        <w:rPr>
+          <w:rFonts w:eastAsiaTheme="minorEastAsia"/>
+          <w:noProof/>
+          <w:sz w:val="24"/>
+          <w:szCs w:val="24"/>
+          <w:lang w:val="en-US"/>
+        </w:rPr>
+      </w:pPr>
+      <w:r>
+        <w:rPr>
+          <w:noProof/>
+          <w:lang w:val="en-US"/>
+        </w:rPr>
+        <w:t>2.4.</w:t>
+      </w:r>
+      <w:r>
+        <w:rPr>
+          <w:rFonts w:eastAsiaTheme="minorEastAsia"/>
+          <w:noProof/>
+          <w:sz w:val="24"/>
+          <w:szCs w:val="24"/>
+          <w:lang w:val="en-US"/>
+        </w:rPr>
+        <w:tab/>
+      </w:r>
+      <w:r>
+        <w:rPr>
+          <w:noProof/>
+          <w:lang w:val="en-US"/>
+        </w:rPr>
+        <w:t>Assumptions and Dependencies</w:t>
+      </w:r>
+      <w:r>
+        <w:rPr>
+          <w:noProof/>
+        </w:rPr>
+        <w:tab/>
+      </w:r>
+      <w:r>
+        <w:rPr>
+          <w:noProof/>
+        </w:rPr>
+        <w:fldChar w:fldCharType="begin"/>
+      </w:r>
+      <w:r>
+        <w:rPr>
+          <w:noProof/>
+        </w:rPr>
+        <w:instrText xml:space="preserve"> PAGEREF _Toc433725797 \h </w:instrText>
+      </w:r>
+      <w:r>
+        <w:rPr>
+          <w:noProof/>
+        </w:rPr>
+      </w:r>
+      <w:r>
+        <w:rPr>
+          <w:noProof/>
+        </w:rPr>
+        <w:fldChar w:fldCharType="separate"/>
+      </w:r>
+      <w:r>
+        <w:rPr>
+          <w:noProof/>
+        </w:rPr>
+        <w:t>9</w:t>
+      </w:r>
+      <w:r>
+        <w:rPr>
+          <w:noProof/>
+        </w:rPr>
+        <w:fldChar w:fldCharType="end"/>
+      </w:r>
+    </w:p>
+    <w:p>
+      <w:pPr>
+        <w:pStyle w:val="TOC2"/>
+        <w:tabs>
+          <w:tab w:val="left" w:pos="880"/>
+          <w:tab w:val="right" w:leader="dot" w:pos="9628"/>
+        </w:tabs>
+        <w:rPr>
+          <w:rFonts w:eastAsiaTheme="minorEastAsia"/>
+          <w:noProof/>
+          <w:sz w:val="24"/>
+          <w:szCs w:val="24"/>
+          <w:lang w:val="en-US"/>
+        </w:rPr>
+      </w:pPr>
+      <w:r>
+        <w:rPr>
+          <w:noProof/>
+          <w:lang w:val="en-US"/>
+        </w:rPr>
+        <w:t>2.5.</w:t>
+      </w:r>
+      <w:r>
+        <w:rPr>
+          <w:rFonts w:eastAsiaTheme="minorEastAsia"/>
+          <w:noProof/>
+          <w:sz w:val="24"/>
+          <w:szCs w:val="24"/>
+          <w:lang w:val="en-US"/>
+        </w:rPr>
+        <w:tab/>
+      </w:r>
+      <w:r>
+        <w:rPr>
+          <w:noProof/>
+          <w:lang w:val="en-US"/>
+        </w:rPr>
+        <w:t>Future possible implementations</w:t>
+      </w:r>
+      <w:r>
+        <w:rPr>
+          <w:noProof/>
+        </w:rPr>
+        <w:tab/>
+      </w:r>
+      <w:r>
+        <w:rPr>
+          <w:noProof/>
+        </w:rPr>
+        <w:fldChar w:fldCharType="begin"/>
+      </w:r>
+      <w:r>
+        <w:rPr>
+          <w:noProof/>
+        </w:rPr>
+        <w:instrText xml:space="preserve"> PAGEREF _Toc433725798 \h </w:instrText>
+      </w:r>
+      <w:r>
+        <w:rPr>
+          <w:noProof/>
+        </w:rPr>
+      </w:r>
+      <w:r>
+        <w:rPr>
+          <w:noProof/>
+        </w:rPr>
+        <w:fldChar w:fldCharType="separate"/>
+      </w:r>
+      <w:r>
+        <w:rPr>
+          <w:noProof/>
+        </w:rPr>
+        <w:t>10</w:t>
+      </w:r>
+      <w:r>
+        <w:rPr>
+          <w:noProof/>
+        </w:rPr>
+        <w:fldChar w:fldCharType="end"/>
+      </w:r>
+    </w:p>
+    <w:p>
+      <w:pPr>
+        <w:pStyle w:val="TOC2"/>
+        <w:tabs>
+          <w:tab w:val="left" w:pos="880"/>
+          <w:tab w:val="right" w:leader="dot" w:pos="9628"/>
+        </w:tabs>
+        <w:rPr>
+          <w:rFonts w:eastAsiaTheme="minorEastAsia"/>
+          <w:noProof/>
+          <w:sz w:val="24"/>
+          <w:szCs w:val="24"/>
+          <w:lang w:val="en-US"/>
+        </w:rPr>
+      </w:pPr>
+      <w:r>
+        <w:rPr>
+          <w:noProof/>
+          <w:lang w:val="en-US"/>
+        </w:rPr>
+        <w:t>2.6.</w:t>
+      </w:r>
+      <w:r>
+        <w:rPr>
+          <w:rFonts w:eastAsiaTheme="minorEastAsia"/>
+          <w:noProof/>
+          <w:sz w:val="24"/>
+          <w:szCs w:val="24"/>
+          <w:lang w:val="en-US"/>
+        </w:rPr>
+        <w:tab/>
+      </w:r>
+      <w:r>
+        <w:rPr>
+          <w:noProof/>
+          <w:lang w:val="en-US"/>
+        </w:rPr>
+        <w:t>Stakeholders identification</w:t>
+      </w:r>
+      <w:r>
+        <w:rPr>
+          <w:noProof/>
+        </w:rPr>
+        <w:tab/>
+      </w:r>
+      <w:r>
+        <w:rPr>
+          <w:noProof/>
+        </w:rPr>
+        <w:fldChar w:fldCharType="begin"/>
+      </w:r>
+      <w:r>
+        <w:rPr>
+          <w:noProof/>
+        </w:rPr>
+        <w:instrText xml:space="preserve"> PAGEREF _Toc433725799 \h </w:instrText>
+      </w:r>
+      <w:r>
+        <w:rPr>
+          <w:noProof/>
+        </w:rPr>
+      </w:r>
+      <w:r>
+        <w:rPr>
+          <w:noProof/>
+        </w:rPr>
+        <w:fldChar w:fldCharType="separate"/>
+      </w:r>
+      <w:r>
+        <w:rPr>
+          <w:noProof/>
         </w:rPr>
         <w:t>10</w:t>
       </w:r>
@@ -1476,7 +1806,7 @@
           <w:noProof/>
           <w:lang w:val="en-US"/>
         </w:rPr>
-        <w:t>2.</w:t>
+        <w:t>3.</w:t>
       </w:r>
       <w:r>
         <w:rPr>
@@ -1493,12 +1823,11 @@
           <w:noProof/>
           <w:lang w:val="en-US"/>
         </w:rPr>
-        <w:t>Overall description</w:t>
+        <w:t>Specific requirements</w:t>
       </w:r>
       <w:r>
         <w:rPr>
           <w:noProof/>
-          <w:lang w:val="en-US"/>
         </w:rPr>
         <w:tab/>
       </w:r>
@@ -1511,9 +1840,8 @@
       <w:r>
         <w:rPr>
           <w:noProof/>
-          <w:lang w:val="en-US"/>
-        </w:rPr>
-        <w:instrText xml:space="preserve"> PAGEREF _Toc433644759 \h </w:instrText>
+        </w:rPr>
+        <w:instrText xml:space="preserve"> PAGEREF _Toc433725800 \h </w:instrText>
       </w:r>
       <w:r>
         <w:rPr>
@@ -1529,7 +1857,6 @@
       <w:r>
         <w:rPr>
           <w:noProof/>
-          <w:lang w:val="en-US"/>
         </w:rPr>
         <w:t>11</w:t>
       </w:r>
@@ -1560,7 +1887,7 @@
           <w:noProof/>
           <w:lang w:val="en-US"/>
         </w:rPr>
-        <w:t>2.1.</w:t>
+        <w:t>3.1.</w:t>
       </w:r>
       <w:r>
         <w:rPr>
@@ -1577,12 +1904,11 @@
           <w:noProof/>
           <w:lang w:val="en-US"/>
         </w:rPr>
-        <w:t>Product perspective</w:t>
+        <w:t>External interface requirements</w:t>
       </w:r>
       <w:r>
         <w:rPr>
           <w:noProof/>
-          <w:lang w:val="en-US"/>
         </w:rPr>
         <w:tab/>
       </w:r>
@@ -1595,9 +1921,8 @@
       <w:r>
         <w:rPr>
           <w:noProof/>
-          <w:lang w:val="en-US"/>
-        </w:rPr>
-        <w:instrText xml:space="preserve"> PAGEREF _Toc433644760 \h </w:instrText>
+        </w:rPr>
+        <w:instrText xml:space="preserve"> PAGEREF _Toc433725801 \h </w:instrText>
       </w:r>
       <w:r>
         <w:rPr>
@@ -1613,7 +1938,6 @@
       <w:r>
         <w:rPr>
           <w:noProof/>
-          <w:lang w:val="en-US"/>
         </w:rPr>
         <w:t>11</w:t>
       </w:r>
@@ -1644,7 +1968,7 @@
           <w:noProof/>
           <w:lang w:val="en-US"/>
         </w:rPr>
-        <w:t>2.2.</w:t>
+        <w:t>3.2.</w:t>
       </w:r>
       <w:r>
         <w:rPr>
@@ -1661,12 +1985,11 @@
           <w:noProof/>
           <w:lang w:val="en-US"/>
         </w:rPr>
-        <w:t>User characteristics</w:t>
+        <w:t>Functional Requirements</w:t>
       </w:r>
       <w:r>
         <w:rPr>
           <w:noProof/>
-          <w:lang w:val="en-US"/>
         </w:rPr>
         <w:tab/>
       </w:r>
@@ -1679,9 +2002,8 @@
       <w:r>
         <w:rPr>
           <w:noProof/>
-          <w:lang w:val="en-US"/>
-        </w:rPr>
-        <w:instrText xml:space="preserve"> PAGEREF _Toc433644761 \h </w:instrText>
+        </w:rPr>
+        <w:instrText xml:space="preserve"> PAGEREF _Toc433725802 \h </w:instrText>
       </w:r>
       <w:r>
         <w:rPr>
@@ -1697,9 +2019,8 @@
       <w:r>
         <w:rPr>
           <w:noProof/>
-          <w:lang w:val="en-US"/>
-        </w:rPr>
-        <w:t>12</w:t>
+        </w:rPr>
+        <w:t>11</w:t>
       </w:r>
       <w:r>
         <w:rPr>
@@ -1728,7 +2049,7 @@
           <w:noProof/>
           <w:lang w:val="en-US"/>
         </w:rPr>
-        <w:t>2.3.</w:t>
+        <w:t>3.3</w:t>
       </w:r>
       <w:r>
         <w:rPr>
@@ -1745,12 +2066,11 @@
           <w:noProof/>
           <w:lang w:val="en-US"/>
         </w:rPr>
-        <w:t>Constraints</w:t>
+        <w:t>Scenarios</w:t>
       </w:r>
       <w:r>
         <w:rPr>
           <w:noProof/>
-          <w:lang w:val="en-US"/>
         </w:rPr>
         <w:tab/>
       </w:r>
@@ -1763,9 +2083,8 @@
       <w:r>
         <w:rPr>
           <w:noProof/>
-          <w:lang w:val="en-US"/>
-        </w:rPr>
-        <w:instrText xml:space="preserve"> PAGEREF _Toc433644762 \h </w:instrText>
+        </w:rPr>
+        <w:instrText xml:space="preserve"> PAGEREF _Toc433725803 \h </w:instrText>
       </w:r>
       <w:r>
         <w:rPr>
@@ -1781,9 +2100,8 @@
       <w:r>
         <w:rPr>
           <w:noProof/>
-          <w:lang w:val="en-US"/>
-        </w:rPr>
-        <w:t>12</w:t>
+        </w:rPr>
+        <w:t>13</w:t>
       </w:r>
       <w:r>
         <w:rPr>
@@ -1812,7 +2130,7 @@
           <w:noProof/>
           <w:lang w:val="en-US"/>
         </w:rPr>
-        <w:t>2.4.</w:t>
+        <w:t>3.4</w:t>
       </w:r>
       <w:r>
         <w:rPr>
@@ -1829,12 +2147,11 @@
           <w:noProof/>
           <w:lang w:val="en-US"/>
         </w:rPr>
-        <w:t>Assumptions and Dependencies</w:t>
+        <w:t>Non-functional requirements</w:t>
       </w:r>
       <w:r>
         <w:rPr>
           <w:noProof/>
-          <w:lang w:val="en-US"/>
         </w:rPr>
         <w:tab/>
       </w:r>
@@ -1847,9 +2164,8 @@
       <w:r>
         <w:rPr>
           <w:noProof/>
-          <w:lang w:val="en-US"/>
-        </w:rPr>
-        <w:instrText xml:space="preserve"> PAGEREF _Toc433644763 \h </w:instrText>
+        </w:rPr>
+        <w:instrText xml:space="preserve"> PAGEREF _Toc433725804 \h </w:instrText>
       </w:r>
       <w:r>
         <w:rPr>
@@ -1865,9 +2181,8 @@
       <w:r>
         <w:rPr>
           <w:noProof/>
-          <w:lang w:val="en-US"/>
-        </w:rPr>
-        <w:t>12</w:t>
+        </w:rPr>
+        <w:t>15</w:t>
       </w:r>
       <w:r>
         <w:rPr>
@@ -1878,594 +2193,26 @@
     </w:p>
     <w:p>
       <w:pPr>
-        <w:pStyle w:val="TOC2"/>
-        <w:tabs>
-          <w:tab w:val="left" w:pos="880"/>
-          <w:tab w:val="right" w:leader="dot" w:pos="9628"/>
-        </w:tabs>
-        <w:rPr>
-          <w:rFonts w:eastAsiaTheme="minorEastAsia"/>
-          <w:noProof/>
-          <w:sz w:val="24"/>
-          <w:szCs w:val="24"/>
-          <w:lang w:val="en-US"/>
-        </w:rPr>
-      </w:pPr>
-      <w:r>
-        <w:rPr>
-          <w:noProof/>
-          <w:lang w:val="en-US"/>
-        </w:rPr>
-        <w:t>2.5.</w:t>
-      </w:r>
-      <w:r>
-        <w:rPr>
-          <w:rFonts w:eastAsiaTheme="minorEastAsia"/>
-          <w:noProof/>
-          <w:sz w:val="24"/>
-          <w:szCs w:val="24"/>
-          <w:lang w:val="en-US"/>
-        </w:rPr>
-        <w:tab/>
-      </w:r>
-      <w:r>
-        <w:rPr>
-          <w:noProof/>
-          <w:lang w:val="en-US"/>
-        </w:rPr>
-        <w:t>Future possible implementations</w:t>
-      </w:r>
-      <w:r>
-        <w:rPr>
-          <w:noProof/>
-          <w:lang w:val="en-US"/>
-        </w:rPr>
-        <w:tab/>
-      </w:r>
-      <w:r>
-        <w:rPr>
-          <w:noProof/>
-        </w:rPr>
-        <w:fldChar w:fldCharType="begin"/>
-      </w:r>
-      <w:r>
-        <w:rPr>
-          <w:noProof/>
-          <w:lang w:val="en-US"/>
-        </w:rPr>
-        <w:instrText xml:space="preserve"> PAGEREF _Toc433644764 \h </w:instrText>
-      </w:r>
-      <w:r>
-        <w:rPr>
-          <w:noProof/>
-        </w:rPr>
-      </w:r>
-      <w:r>
-        <w:rPr>
-          <w:noProof/>
-        </w:rPr>
-        <w:fldChar w:fldCharType="separate"/>
-      </w:r>
-      <w:r>
-        <w:rPr>
-          <w:noProof/>
-          <w:lang w:val="en-US"/>
-        </w:rPr>
-        <w:t>13</w:t>
-      </w:r>
-      <w:r>
-        <w:rPr>
-          <w:noProof/>
+        <w:rPr>
+          <w:rFonts w:ascii="Cambria" w:hAnsi="Cambria" w:cs="Cambria"/>
+          <w:i/>
+          <w:color w:val="000000" w:themeColor="text1"/>
+          <w:sz w:val="24"/>
+          <w:szCs w:val="24"/>
+          <w:lang w:val="en-US"/>
+        </w:rPr>
+      </w:pPr>
+      <w:r>
+        <w:rPr>
+          <w:rFonts w:ascii="Cambria" w:hAnsi="Cambria" w:cs="Cambria"/>
+          <w:i/>
+          <w:color w:val="000000" w:themeColor="text1"/>
+          <w:sz w:val="24"/>
+          <w:szCs w:val="24"/>
         </w:rPr>
         <w:fldChar w:fldCharType="end"/>
       </w:r>
-    </w:p>
-    <w:p>
-      <w:pPr>
-        <w:pStyle w:val="TOC2"/>
-        <w:tabs>
-          <w:tab w:val="left" w:pos="880"/>
-          <w:tab w:val="right" w:leader="dot" w:pos="9628"/>
-        </w:tabs>
-        <w:rPr>
-          <w:rFonts w:eastAsiaTheme="minorEastAsia"/>
-          <w:noProof/>
-          <w:sz w:val="24"/>
-          <w:szCs w:val="24"/>
-          <w:lang w:val="en-US"/>
-        </w:rPr>
-      </w:pPr>
-      <w:r>
-        <w:rPr>
-          <w:noProof/>
-          <w:lang w:val="en-US"/>
-        </w:rPr>
-        <w:t>2.6.</w:t>
-      </w:r>
-      <w:r>
-        <w:rPr>
-          <w:rFonts w:eastAsiaTheme="minorEastAsia"/>
-          <w:noProof/>
-          <w:sz w:val="24"/>
-          <w:szCs w:val="24"/>
-          <w:lang w:val="en-US"/>
-        </w:rPr>
-        <w:tab/>
-      </w:r>
-      <w:r>
-        <w:rPr>
-          <w:noProof/>
-          <w:lang w:val="en-US"/>
-        </w:rPr>
-        <w:t>Stakeholders identification</w:t>
-      </w:r>
-      <w:r>
-        <w:rPr>
-          <w:noProof/>
-          <w:lang w:val="en-US"/>
-        </w:rPr>
-        <w:tab/>
-      </w:r>
-      <w:r>
-        <w:rPr>
-          <w:noProof/>
-        </w:rPr>
-        <w:fldChar w:fldCharType="begin"/>
-      </w:r>
-      <w:r>
-        <w:rPr>
-          <w:noProof/>
-          <w:lang w:val="en-US"/>
-        </w:rPr>
-        <w:instrText xml:space="preserve"> PAGEREF _Toc433644765 \h </w:instrText>
-      </w:r>
-      <w:r>
-        <w:rPr>
-          <w:noProof/>
-        </w:rPr>
-      </w:r>
-      <w:r>
-        <w:rPr>
-          <w:noProof/>
-        </w:rPr>
-        <w:fldChar w:fldCharType="separate"/>
-      </w:r>
-      <w:r>
-        <w:rPr>
-          <w:noProof/>
-          <w:lang w:val="en-US"/>
-        </w:rPr>
-        <w:t>13</w:t>
-      </w:r>
-      <w:r>
-        <w:rPr>
-          <w:noProof/>
-        </w:rPr>
-        <w:fldChar w:fldCharType="end"/>
-      </w:r>
-    </w:p>
-    <w:p>
-      <w:pPr>
-        <w:pStyle w:val="TOC1"/>
-        <w:tabs>
-          <w:tab w:val="left" w:pos="440"/>
-          <w:tab w:val="right" w:leader="dot" w:pos="9628"/>
-        </w:tabs>
-        <w:rPr>
-          <w:rFonts w:eastAsiaTheme="minorEastAsia"/>
-          <w:noProof/>
-          <w:sz w:val="24"/>
-          <w:szCs w:val="24"/>
-          <w:lang w:val="en-US"/>
-        </w:rPr>
-      </w:pPr>
-      <w:r>
-        <w:rPr>
-          <w:noProof/>
-          <w:lang w:val="en-US"/>
-        </w:rPr>
-        <w:t>3.</w:t>
-      </w:r>
-      <w:r>
-        <w:rPr>
-          <w:rFonts w:eastAsiaTheme="minorEastAsia"/>
-          <w:noProof/>
-          <w:sz w:val="24"/>
-          <w:szCs w:val="24"/>
-          <w:lang w:val="en-US"/>
-        </w:rPr>
-        <w:tab/>
-      </w:r>
-      <w:r>
-        <w:rPr>
-          <w:noProof/>
-          <w:lang w:val="en-US"/>
-        </w:rPr>
-        <w:t>Specific requirements</w:t>
-      </w:r>
-      <w:r>
-        <w:rPr>
-          <w:noProof/>
-          <w:lang w:val="en-US"/>
-        </w:rPr>
-        <w:tab/>
-      </w:r>
-      <w:r>
-        <w:rPr>
-          <w:noProof/>
-        </w:rPr>
-        <w:fldChar w:fldCharType="begin"/>
-      </w:r>
-      <w:r>
-        <w:rPr>
-          <w:noProof/>
-          <w:lang w:val="en-US"/>
-        </w:rPr>
-        <w:instrText xml:space="preserve"> PAGEREF _Toc433644766 \h </w:instrText>
-      </w:r>
-      <w:r>
-        <w:rPr>
-          <w:noProof/>
-        </w:rPr>
-      </w:r>
-      <w:r>
-        <w:rPr>
-          <w:noProof/>
-        </w:rPr>
-        <w:fldChar w:fldCharType="separate"/>
-      </w:r>
-      <w:r>
-        <w:rPr>
-          <w:noProof/>
-          <w:lang w:val="en-US"/>
-        </w:rPr>
-        <w:t>14</w:t>
-      </w:r>
-      <w:r>
-        <w:rPr>
-          <w:noProof/>
-        </w:rPr>
-        <w:fldChar w:fldCharType="end"/>
-      </w:r>
-    </w:p>
-    <w:p>
-      <w:pPr>
-        <w:pStyle w:val="TOC2"/>
-        <w:tabs>
-          <w:tab w:val="left" w:pos="880"/>
-          <w:tab w:val="right" w:leader="dot" w:pos="9628"/>
-        </w:tabs>
-        <w:rPr>
-          <w:rFonts w:eastAsiaTheme="minorEastAsia"/>
-          <w:noProof/>
-          <w:sz w:val="24"/>
-          <w:szCs w:val="24"/>
-          <w:lang w:val="en-US"/>
-        </w:rPr>
-      </w:pPr>
-      <w:r>
-        <w:rPr>
-          <w:noProof/>
-          <w:lang w:val="en-US"/>
-        </w:rPr>
-        <w:t>3.1.</w:t>
-      </w:r>
-      <w:r>
-        <w:rPr>
-          <w:rFonts w:eastAsiaTheme="minorEastAsia"/>
-          <w:noProof/>
-          <w:sz w:val="24"/>
-          <w:szCs w:val="24"/>
-          <w:lang w:val="en-US"/>
-        </w:rPr>
-        <w:tab/>
-      </w:r>
-      <w:r>
-        <w:rPr>
-          <w:noProof/>
-          <w:lang w:val="en-US"/>
-        </w:rPr>
-        <w:t>External interface requirements</w:t>
-      </w:r>
-      <w:r>
-        <w:rPr>
-          <w:noProof/>
-          <w:lang w:val="en-US"/>
-        </w:rPr>
-        <w:tab/>
-      </w:r>
-      <w:r>
-        <w:rPr>
-          <w:noProof/>
-        </w:rPr>
-        <w:fldChar w:fldCharType="begin"/>
-      </w:r>
-      <w:r>
-        <w:rPr>
-          <w:noProof/>
-          <w:lang w:val="en-US"/>
-        </w:rPr>
-        <w:instrText xml:space="preserve"> PAGEREF _Toc433644767 \h </w:instrText>
-      </w:r>
-      <w:r>
-        <w:rPr>
-          <w:noProof/>
-        </w:rPr>
-      </w:r>
-      <w:r>
-        <w:rPr>
-          <w:noProof/>
-        </w:rPr>
-        <w:fldChar w:fldCharType="separate"/>
-      </w:r>
-      <w:r>
-        <w:rPr>
-          <w:noProof/>
-          <w:lang w:val="en-US"/>
-        </w:rPr>
-        <w:t>14</w:t>
-      </w:r>
-      <w:r>
-        <w:rPr>
-          <w:noProof/>
-        </w:rPr>
-        <w:fldChar w:fldCharType="end"/>
-      </w:r>
-    </w:p>
-    <w:p>
-      <w:pPr>
-        <w:pStyle w:val="TOC2"/>
-        <w:tabs>
-          <w:tab w:val="left" w:pos="880"/>
-          <w:tab w:val="right" w:leader="dot" w:pos="9628"/>
-        </w:tabs>
-        <w:rPr>
-          <w:rFonts w:eastAsiaTheme="minorEastAsia"/>
-          <w:noProof/>
-          <w:sz w:val="24"/>
-          <w:szCs w:val="24"/>
-          <w:lang w:val="en-US"/>
-        </w:rPr>
-      </w:pPr>
-      <w:r>
-        <w:rPr>
-          <w:noProof/>
-          <w:lang w:val="en-US"/>
-        </w:rPr>
-        <w:t>3.2.</w:t>
-      </w:r>
-      <w:r>
-        <w:rPr>
-          <w:rFonts w:eastAsiaTheme="minorEastAsia"/>
-          <w:noProof/>
-          <w:sz w:val="24"/>
-          <w:szCs w:val="24"/>
-          <w:lang w:val="en-US"/>
-        </w:rPr>
-        <w:tab/>
-      </w:r>
-      <w:r>
-        <w:rPr>
-          <w:noProof/>
-          <w:lang w:val="en-US"/>
-        </w:rPr>
-        <w:t>Functional Requirements</w:t>
-      </w:r>
-      <w:r>
-        <w:rPr>
-          <w:noProof/>
-          <w:lang w:val="en-US"/>
-        </w:rPr>
-        <w:tab/>
-      </w:r>
-      <w:r>
-        <w:rPr>
-          <w:noProof/>
-        </w:rPr>
-        <w:fldChar w:fldCharType="begin"/>
-      </w:r>
-      <w:r>
-        <w:rPr>
-          <w:noProof/>
-          <w:lang w:val="en-US"/>
-        </w:rPr>
-        <w:instrText xml:space="preserve"> PAGEREF _Toc433644768 \h </w:instrText>
-      </w:r>
-      <w:r>
-        <w:rPr>
-          <w:noProof/>
-        </w:rPr>
-      </w:r>
-      <w:r>
-        <w:rPr>
-          <w:noProof/>
-        </w:rPr>
-        <w:fldChar w:fldCharType="separate"/>
-      </w:r>
-      <w:r>
-        <w:rPr>
-          <w:noProof/>
-          <w:lang w:val="en-US"/>
-        </w:rPr>
-        <w:t>15</w:t>
-      </w:r>
-      <w:r>
-        <w:rPr>
-          <w:noProof/>
-        </w:rPr>
-        <w:fldChar w:fldCharType="end"/>
-      </w:r>
-    </w:p>
-    <w:p>
-      <w:pPr>
-        <w:pStyle w:val="TOC2"/>
-        <w:tabs>
-          <w:tab w:val="left" w:pos="880"/>
-          <w:tab w:val="right" w:leader="dot" w:pos="9628"/>
-        </w:tabs>
-        <w:rPr>
-          <w:rFonts w:eastAsiaTheme="minorEastAsia"/>
-          <w:noProof/>
-          <w:sz w:val="24"/>
-          <w:szCs w:val="24"/>
-          <w:lang w:val="en-US"/>
-        </w:rPr>
-      </w:pPr>
-      <w:r>
-        <w:rPr>
-          <w:noProof/>
-          <w:lang w:val="en-US"/>
-        </w:rPr>
-        <w:t>3.3.</w:t>
-      </w:r>
-      <w:r>
-        <w:rPr>
-          <w:rFonts w:eastAsiaTheme="minorEastAsia"/>
-          <w:noProof/>
-          <w:sz w:val="24"/>
-          <w:szCs w:val="24"/>
-          <w:lang w:val="en-US"/>
-        </w:rPr>
-        <w:tab/>
-      </w:r>
-      <w:r>
-        <w:rPr>
-          <w:noProof/>
-          <w:lang w:val="en-US"/>
-        </w:rPr>
-        <w:t>Scenarios</w:t>
-      </w:r>
-      <w:r>
-        <w:rPr>
-          <w:noProof/>
-          <w:lang w:val="en-US"/>
-        </w:rPr>
-        <w:tab/>
-      </w:r>
-      <w:r>
-        <w:rPr>
-          <w:noProof/>
-        </w:rPr>
-        <w:fldChar w:fldCharType="begin"/>
-      </w:r>
-      <w:r>
-        <w:rPr>
-          <w:noProof/>
-          <w:lang w:val="en-US"/>
-        </w:rPr>
-        <w:instrText xml:space="preserve"> PAGEREF _Toc433644769 \h </w:instrText>
-      </w:r>
-      <w:r>
-        <w:rPr>
-          <w:noProof/>
-        </w:rPr>
-      </w:r>
-      <w:r>
-        <w:rPr>
-          <w:noProof/>
-        </w:rPr>
-        <w:fldChar w:fldCharType="separate"/>
-      </w:r>
-      <w:r>
-        <w:rPr>
-          <w:noProof/>
-          <w:lang w:val="en-US"/>
-        </w:rPr>
-        <w:t>16</w:t>
-      </w:r>
-      <w:r>
-        <w:rPr>
-          <w:noProof/>
-        </w:rPr>
-        <w:fldChar w:fldCharType="end"/>
-      </w:r>
-    </w:p>
-    <w:p>
-      <w:pPr>
-        <w:pStyle w:val="TOC2"/>
-        <w:tabs>
-          <w:tab w:val="left" w:pos="880"/>
-          <w:tab w:val="right" w:leader="dot" w:pos="9628"/>
-        </w:tabs>
-        <w:rPr>
-          <w:rFonts w:eastAsiaTheme="minorEastAsia"/>
-          <w:noProof/>
-          <w:sz w:val="24"/>
-          <w:szCs w:val="24"/>
-          <w:lang w:val="en-US"/>
-        </w:rPr>
-      </w:pPr>
-      <w:r>
-        <w:rPr>
-          <w:noProof/>
-          <w:lang w:val="en-US"/>
-        </w:rPr>
-        <w:t>3.4.</w:t>
-      </w:r>
-      <w:r>
-        <w:rPr>
-          <w:rFonts w:eastAsiaTheme="minorEastAsia"/>
-          <w:noProof/>
-          <w:sz w:val="24"/>
-          <w:szCs w:val="24"/>
-          <w:lang w:val="en-US"/>
-        </w:rPr>
-        <w:tab/>
-      </w:r>
-      <w:r>
-        <w:rPr>
-          <w:noProof/>
-          <w:lang w:val="en-US"/>
-        </w:rPr>
-        <w:t>Non-functional requirements</w:t>
-      </w:r>
-      <w:r>
-        <w:rPr>
-          <w:noProof/>
-          <w:lang w:val="en-US"/>
-        </w:rPr>
-        <w:tab/>
-      </w:r>
-      <w:r>
-        <w:rPr>
-          <w:noProof/>
-        </w:rPr>
-        <w:fldChar w:fldCharType="begin"/>
-      </w:r>
-      <w:r>
-        <w:rPr>
-          <w:noProof/>
-          <w:lang w:val="en-US"/>
-        </w:rPr>
-        <w:instrText xml:space="preserve"> PAGEREF _Toc433644770 \h </w:instrText>
-      </w:r>
-      <w:r>
-        <w:rPr>
-          <w:noProof/>
-        </w:rPr>
-      </w:r>
-      <w:r>
-        <w:rPr>
-          <w:noProof/>
-        </w:rPr>
-        <w:fldChar w:fldCharType="separate"/>
-      </w:r>
-      <w:r>
-        <w:rPr>
-          <w:noProof/>
-          <w:lang w:val="en-US"/>
-        </w:rPr>
-        <w:t>17</w:t>
-      </w:r>
-      <w:r>
-        <w:rPr>
-          <w:noProof/>
-        </w:rPr>
-        <w:fldChar w:fldCharType="end"/>
-      </w:r>
-    </w:p>
-    <w:p>
-      <w:pPr>
+      <w:r>
         <w:rPr>
           <w:rFonts w:ascii="Cambria" w:hAnsi="Cambria" w:cs="Cambria"/>
           <w:i/>
@@ -2474,26 +2221,6 @@
           <w:szCs w:val="24"/>
           <w:lang w:val="en-US"/>
         </w:rPr>
-      </w:pPr>
-      <w:r>
-        <w:rPr>
-          <w:rFonts w:ascii="Cambria" w:hAnsi="Cambria" w:cs="Cambria"/>
-          <w:i/>
-          <w:color w:val="000000" w:themeColor="text1"/>
-          <w:sz w:val="24"/>
-          <w:szCs w:val="24"/>
-        </w:rPr>
-        <w:fldChar w:fldCharType="end"/>
-      </w:r>
-      <w:r>
-        <w:rPr>
-          <w:rFonts w:ascii="Cambria" w:hAnsi="Cambria" w:cs="Cambria"/>
-          <w:i/>
-          <w:color w:val="000000" w:themeColor="text1"/>
-          <w:sz w:val="24"/>
-          <w:szCs w:val="24"/>
-          <w:lang w:val="en-US"/>
-        </w:rPr>
         <w:br w:type="page"/>
       </w:r>
     </w:p>
@@ -2504,7 +2231,7 @@
           <w:lang w:val="en-US"/>
         </w:rPr>
       </w:pPr>
-      <w:bookmarkStart w:id="0" w:name="_Toc433644749"/>
+      <w:bookmarkStart w:id="0" w:name="_Toc433725786"/>
       <w:r>
         <w:rPr>
           <w:lang w:val="en-US"/>
@@ -2521,7 +2248,7 @@
           <w:lang w:val="en-US"/>
         </w:rPr>
       </w:pPr>
-      <w:bookmarkStart w:id="1" w:name="_Toc433644750"/>
+      <w:bookmarkStart w:id="1" w:name="_Toc433725787"/>
       <w:r>
         <w:rPr>
           <w:lang w:val="en-US"/>
@@ -2724,9 +2451,6 @@
           <w:lang w:val="en-US"/>
         </w:rPr>
       </w:pPr>
-      <w:bookmarkStart w:id="2" w:name="_Toc433644751"/>
-      <w:bookmarkStart w:id="3" w:name="_Toc433644752"/>
-      <w:bookmarkEnd w:id="2"/>
       <w:r>
         <w:rPr>
           <w:lang w:val="en-US"/>
@@ -2741,6 +2465,7 @@
           <w:lang w:val="en-US"/>
         </w:rPr>
       </w:pPr>
+      <w:bookmarkStart w:id="2" w:name="_Toc433725788"/>
       <w:r>
         <w:rPr>
           <w:lang w:val="en-US"/>
@@ -2748,7 +2473,7 @@
         <w:lastRenderedPageBreak/>
         <w:t>RASD Approach: “The world and the machine”</w:t>
       </w:r>
-      <w:bookmarkEnd w:id="3"/>
+      <w:bookmarkEnd w:id="2"/>
     </w:p>
     <w:p>
       <w:pPr>
@@ -5000,8 +4725,6 @@
           <w:lang w:val="en-US"/>
         </w:rPr>
       </w:pPr>
-      <w:bookmarkStart w:id="4" w:name="_Toc433644753"/>
-      <w:bookmarkEnd w:id="4"/>
       <w:r>
         <w:rPr>
           <w:rFonts w:ascii="Cambria" w:hAnsi="Cambria" w:cs="Cambria"/>
@@ -5022,7 +4745,7 @@
           <w:lang w:val="en-US"/>
         </w:rPr>
       </w:pPr>
-      <w:bookmarkStart w:id="5" w:name="_Toc433644754"/>
+      <w:bookmarkStart w:id="3" w:name="_Toc433725789"/>
       <w:proofErr w:type="spellStart"/>
       <w:r>
         <w:rPr>
@@ -5040,7 +4763,7 @@
         </w:rPr>
         <w:t>: main goals</w:t>
       </w:r>
-      <w:bookmarkEnd w:id="5"/>
+      <w:bookmarkEnd w:id="3"/>
     </w:p>
     <w:p>
       <w:pPr>
@@ -5070,9 +4793,14 @@
         <w:t xml:space="preserve"> project has the following goals:</w:t>
       </w:r>
     </w:p>
+    <w:p/>
     <w:p>
       <w:pPr>
         <w:pStyle w:val="TestoNormale"/>
+        <w:numPr>
+          <w:ilvl w:val="0"/>
+          <w:numId w:val="45"/>
+        </w:numPr>
       </w:pPr>
       <w:r>
         <w:rPr>
@@ -5087,6 +4815,10 @@
     <w:p>
       <w:pPr>
         <w:pStyle w:val="TestoNormale"/>
+        <w:numPr>
+          <w:ilvl w:val="0"/>
+          <w:numId w:val="45"/>
+        </w:numPr>
       </w:pPr>
       <w:r>
         <w:rPr>
@@ -5095,12 +4827,19 @@
         <w:t>[G2]</w:t>
       </w:r>
       <w:r>
-        <w:t xml:space="preserve"> Allow a user to make a taxi reservation using the web application.</w:t>
+        <w:t xml:space="preserve"> Allow a user to make a taxi reservation using the web application</w:t>
+      </w:r>
+      <w:r>
+        <w:t>.</w:t>
       </w:r>
     </w:p>
     <w:p>
       <w:pPr>
         <w:pStyle w:val="TestoNormale"/>
+        <w:numPr>
+          <w:ilvl w:val="0"/>
+          <w:numId w:val="45"/>
+        </w:numPr>
       </w:pPr>
       <w:r>
         <w:rPr>
@@ -5115,6 +4854,10 @@
     <w:p>
       <w:pPr>
         <w:pStyle w:val="TestoNormale"/>
+        <w:numPr>
+          <w:ilvl w:val="0"/>
+          <w:numId w:val="45"/>
+        </w:numPr>
       </w:pPr>
       <w:r>
         <w:rPr>
@@ -5129,6 +4872,10 @@
     <w:p>
       <w:pPr>
         <w:pStyle w:val="TestoNormale"/>
+        <w:numPr>
+          <w:ilvl w:val="0"/>
+          <w:numId w:val="45"/>
+        </w:numPr>
       </w:pPr>
       <w:r>
         <w:rPr>
@@ -5137,34 +4884,248 @@
         <w:t>[G5]</w:t>
       </w:r>
       <w:r>
-        <w:t xml:space="preserve"> Grant a fair management of the taxi queues.</w:t>
+        <w:t xml:space="preserve"> Reduce costumer waiting time. // revise</w:t>
       </w:r>
     </w:p>
     <w:p>
       <w:pPr>
         <w:pStyle w:val="TestoNormale"/>
+        <w:numPr>
+          <w:ilvl w:val="0"/>
+          <w:numId w:val="45"/>
+        </w:numPr>
       </w:pPr>
       <w:r>
         <w:rPr>
           <w:b/>
         </w:rPr>
+        <w:t>[G5']</w:t>
+      </w:r>
+      <w:r>
+        <w:t xml:space="preserve"> Maximize taxi driver down-time. // revise</w:t>
+      </w:r>
+    </w:p>
+    <w:p>
+      <w:pPr>
+        <w:pStyle w:val="TestoNormale"/>
+        <w:numPr>
+          <w:ilvl w:val="0"/>
+          <w:numId w:val="45"/>
+        </w:numPr>
+      </w:pPr>
+      <w:r>
+        <w:rPr>
+          <w:b/>
+        </w:rPr>
         <w:t>[G6]</w:t>
       </w:r>
       <w:r>
-        <w:t xml:space="preserve"> Give the possibility of taxi reservation to the user, after the specification of the start and the end of the ride (two hours or more before the ride).</w:t>
-      </w:r>
-    </w:p>
-    <w:p>
-      <w:pPr>
-        <w:rPr>
-          <w:rFonts w:ascii="Cambria" w:hAnsi="Cambria" w:cs="Cambria"/>
+        <w:t xml:space="preserve"> Give the possibility of taxi reservation to the user &lt;&lt;- GOAL //-&gt;&gt;SONO REQUISITI, DA GESTIRE LA POSSIBILITA' DI PRENOTARE IN ANTICIPO (feature </w:t>
+      </w:r>
+      <w:proofErr w:type="spellStart"/>
+      <w:r>
+        <w:t>dei</w:t>
+      </w:r>
+      <w:proofErr w:type="spellEnd"/>
+      <w:r>
+        <w:t xml:space="preserve"> </w:t>
+      </w:r>
+      <w:proofErr w:type="spellStart"/>
+      <w:r>
+        <w:t>gruppi</w:t>
+      </w:r>
+      <w:proofErr w:type="spellEnd"/>
+      <w:r>
+        <w:t xml:space="preserve"> da 2 </w:t>
+      </w:r>
+      <w:proofErr w:type="spellStart"/>
+      <w:r>
+        <w:t>persone</w:t>
+      </w:r>
+      <w:proofErr w:type="spellEnd"/>
+      <w:r>
+        <w:t xml:space="preserve">, come me e </w:t>
+      </w:r>
+      <w:proofErr w:type="spellStart"/>
+      <w:r>
+        <w:t>te</w:t>
+      </w:r>
+      <w:proofErr w:type="spellEnd"/>
+      <w:r>
+        <w:t>), MA ANCHE @LIVE after the specification of the start and the end of the ride (two hours or more before the ri</w:t>
+      </w:r>
+      <w:bookmarkStart w:id="4" w:name="_GoBack"/>
+      <w:bookmarkEnd w:id="4"/>
+      <w:r>
+        <w:t>de).</w:t>
+      </w:r>
+    </w:p>
+    <w:p>
+      <w:pPr>
+        <w:pStyle w:val="TestoNormale"/>
+        <w:numPr>
+          <w:ilvl w:val="0"/>
+          <w:numId w:val="45"/>
+        </w:numPr>
+      </w:pPr>
+      <w:r>
+        <w:rPr>
           <w:b/>
-          <w:color w:val="000000" w:themeColor="text1"/>
+        </w:rPr>
+        <w:t>[G7]</w:t>
+      </w:r>
+      <w:r>
+        <w:t xml:space="preserve"> Allow customer to pay the ride to TAXISPA.</w:t>
+      </w:r>
+    </w:p>
+    <w:p>
+      <w:pPr>
+        <w:pStyle w:val="TestoNormale"/>
+        <w:numPr>
+          <w:ilvl w:val="0"/>
+          <w:numId w:val="45"/>
+        </w:numPr>
+      </w:pPr>
+      <w:r>
+        <w:rPr>
+          <w:b/>
+        </w:rPr>
+        <w:t>[G8]</w:t>
+      </w:r>
+      <w:r>
+        <w:t xml:space="preserve"> Allow the taxi driver to reach the right costumer destination.</w:t>
+      </w:r>
+    </w:p>
+    <w:p>
+      <w:pPr>
+        <w:pStyle w:val="TestoNormale"/>
+        <w:numPr>
+          <w:ilvl w:val="0"/>
+          <w:numId w:val="45"/>
+        </w:numPr>
+      </w:pPr>
+      <w:r>
+        <w:rPr>
+          <w:b/>
+        </w:rPr>
+        <w:t>[G9]</w:t>
+      </w:r>
+      <w:r>
+        <w:t xml:space="preserve"> Allow the taxi driver to reach the costumer position.</w:t>
+      </w:r>
+    </w:p>
+    <w:p>
+      <w:pPr>
+        <w:pStyle w:val="TestoNormale"/>
+        <w:numPr>
+          <w:ilvl w:val="0"/>
+          <w:numId w:val="45"/>
+        </w:numPr>
+      </w:pPr>
+      <w:r>
+        <w:rPr>
+          <w:b/>
+        </w:rPr>
+        <w:t>[G10]</w:t>
+      </w:r>
+      <w:r>
+        <w:t xml:space="preserve"> Notify the taxi driver when there's a ride </w:t>
+      </w:r>
+      <w:proofErr w:type="spellStart"/>
+      <w:r>
+        <w:t>possiblity</w:t>
+      </w:r>
+      <w:proofErr w:type="spellEnd"/>
+      <w:r>
+        <w:t>.</w:t>
+      </w:r>
+    </w:p>
+    <w:p>
+      <w:pPr>
+        <w:pStyle w:val="TestoNormale"/>
+        <w:numPr>
+          <w:ilvl w:val="0"/>
+          <w:numId w:val="45"/>
+        </w:numPr>
+      </w:pPr>
+      <w:r>
+        <w:rPr>
+          <w:b/>
+        </w:rPr>
+        <w:t>[G11]</w:t>
+      </w:r>
+      <w:r>
+        <w:t xml:space="preserve"> Allow the user to check the current price of a ride.</w:t>
+      </w:r>
+    </w:p>
+    <w:p>
+      <w:pPr>
+        <w:pStyle w:val="TestoNormale"/>
+        <w:numPr>
+          <w:ilvl w:val="0"/>
+          <w:numId w:val="45"/>
+        </w:numPr>
+      </w:pPr>
+      <w:r>
+        <w:rPr>
+          <w:b/>
+        </w:rPr>
+        <w:t>[G12]</w:t>
+      </w:r>
+      <w:r>
+        <w:t xml:space="preserve"> Allow the taxi driver to see </w:t>
+      </w:r>
+      <w:proofErr w:type="spellStart"/>
+      <w:r>
+        <w:t>costustumers</w:t>
+      </w:r>
+      <w:proofErr w:type="spellEnd"/>
+      <w:r>
+        <w:t>' requests of ride.</w:t>
+      </w:r>
+    </w:p>
+    <w:p>
+      <w:pPr>
+        <w:pStyle w:val="TestoNormale"/>
+        <w:numPr>
+          <w:ilvl w:val="0"/>
+          <w:numId w:val="45"/>
+        </w:numPr>
+      </w:pPr>
+      <w:r>
+        <w:rPr>
+          <w:b/>
+        </w:rPr>
+        <w:t>[G13]</w:t>
+      </w:r>
+      <w:r>
+        <w:t xml:space="preserve"> Notify a costumer with the taxi driver's response</w:t>
+      </w:r>
+      <w:r>
+        <w:t>.</w:t>
+      </w:r>
+    </w:p>
+    <w:p>
+      <w:pPr>
+        <w:pStyle w:val="TestoNormale"/>
+        <w:numPr>
+          <w:ilvl w:val="0"/>
+          <w:numId w:val="45"/>
+        </w:numPr>
+        <w:rPr>
           <w:sz w:val="28"/>
           <w:szCs w:val="28"/>
-          <w:lang w:val="en-US"/>
-        </w:rPr>
-      </w:pPr>
+        </w:rPr>
+      </w:pPr>
+      <w:r>
+        <w:rPr>
+          <w:b/>
+        </w:rPr>
+        <w:t>[G14]</w:t>
+      </w:r>
+      <w:r>
+        <w:t xml:space="preserve"> Allow a customer to see his/her current position in a ride.</w:t>
+      </w:r>
     </w:p>
     <w:p>
       <w:pPr>
@@ -5365,15 +5326,14 @@
           <w:lang w:val="en-US"/>
         </w:rPr>
       </w:pPr>
-      <w:bookmarkStart w:id="6" w:name="_Toc433644755"/>
-      <w:r>
-        <w:rPr>
-          <w:lang w:val="en-US"/>
-        </w:rPr>
-        <w:lastRenderedPageBreak/>
+      <w:bookmarkStart w:id="5" w:name="_Toc433725790"/>
+      <w:r>
+        <w:rPr>
+          <w:lang w:val="en-US"/>
+        </w:rPr>
         <w:t>Current state of the service and future prospect</w:t>
       </w:r>
-      <w:bookmarkEnd w:id="6"/>
+      <w:bookmarkEnd w:id="5"/>
     </w:p>
     <w:p>
       <w:pPr>
@@ -5480,19 +5440,7 @@
           <w:szCs w:val="24"/>
           <w:lang w:val="en-US"/>
         </w:rPr>
-        <w:t xml:space="preserve"> that periodically sends GPS information to T</w:t>
-      </w:r>
-      <w:bookmarkStart w:id="7" w:name="_GoBack"/>
-      <w:bookmarkEnd w:id="7"/>
-      <w:r>
-        <w:rPr>
-          <w:rFonts w:ascii="Cambria" w:hAnsi="Cambria" w:cs="Cambria"/>
-          <w:color w:val="000000" w:themeColor="text1"/>
-          <w:sz w:val="24"/>
-          <w:szCs w:val="24"/>
-          <w:lang w:val="en-US"/>
-        </w:rPr>
-        <w:t>AXISPA using GSM connection and act</w:t>
+        <w:t xml:space="preserve"> that periodically sends GPS information to TAXISPA using GSM connection and act</w:t>
       </w:r>
       <w:r>
         <w:rPr>
@@ -6262,15 +6210,14 @@
           <w:lang w:val="en-US"/>
         </w:rPr>
       </w:pPr>
-      <w:bookmarkStart w:id="8" w:name="_Toc433644757"/>
-      <w:r>
-        <w:rPr>
-          <w:lang w:val="en-US"/>
-        </w:rPr>
-        <w:lastRenderedPageBreak/>
+      <w:bookmarkStart w:id="6" w:name="_Toc433725791"/>
+      <w:r>
+        <w:rPr>
+          <w:lang w:val="en-US"/>
+        </w:rPr>
         <w:t>Definitions, acronyms and abbreviations</w:t>
       </w:r>
-      <w:bookmarkEnd w:id="8"/>
+      <w:bookmarkEnd w:id="6"/>
       <w:r>
         <w:rPr>
           <w:lang w:val="en-US"/>
@@ -7416,13 +7363,14 @@
           <w:lang w:val="en-US"/>
         </w:rPr>
       </w:pPr>
-      <w:r>
-        <w:rPr>
-          <w:lang w:val="en-US"/>
-        </w:rPr>
-        <w:lastRenderedPageBreak/>
+      <w:bookmarkStart w:id="7" w:name="_Toc433725792"/>
+      <w:r>
+        <w:rPr>
+          <w:lang w:val="en-US"/>
+        </w:rPr>
         <w:t>References</w:t>
       </w:r>
+      <w:bookmarkEnd w:id="7"/>
     </w:p>
     <w:p>
       <w:pPr>
@@ -8432,30 +8380,248 @@
           <w:lang w:val="en-US"/>
         </w:rPr>
       </w:pPr>
-      <w:bookmarkStart w:id="9" w:name="_Toc433644759"/>
-      <w:r>
-        <w:rPr>
-          <w:lang w:val="en-US"/>
-        </w:rPr>
+      <w:bookmarkStart w:id="8" w:name="_Toc433725793"/>
+      <w:r>
+        <w:rPr>
+          <w:lang w:val="en-US"/>
+        </w:rPr>
+        <w:lastRenderedPageBreak/>
         <w:t>Overall description</w:t>
       </w:r>
+      <w:bookmarkEnd w:id="8"/>
+    </w:p>
+    <w:p>
+      <w:pPr>
+        <w:pStyle w:val="Heading2"/>
+        <w:rPr>
+          <w:lang w:val="en-US"/>
+        </w:rPr>
+      </w:pPr>
+      <w:bookmarkStart w:id="9" w:name="_Toc433725794"/>
+      <w:r>
+        <w:rPr>
+          <w:lang w:val="en-US"/>
+        </w:rPr>
+        <w:t>Product perspective</w:t>
+      </w:r>
       <w:bookmarkEnd w:id="9"/>
     </w:p>
     <w:p>
       <w:pPr>
+        <w:jc w:val="both"/>
+        <w:rPr>
+          <w:rFonts w:ascii="Cambria" w:hAnsi="Cambria" w:cs="Cambria"/>
+          <w:color w:val="000000" w:themeColor="text1"/>
+          <w:sz w:val="24"/>
+          <w:szCs w:val="24"/>
+          <w:lang w:val="en-US"/>
+        </w:rPr>
+      </w:pPr>
+      <w:r>
+        <w:rPr>
+          <w:rFonts w:ascii="Cambria" w:hAnsi="Cambria" w:cs="Cambria"/>
+          <w:color w:val="000000" w:themeColor="text1"/>
+          <w:sz w:val="24"/>
+          <w:szCs w:val="24"/>
+          <w:lang w:val="en-US"/>
+        </w:rPr>
+        <w:t>Both the mobile application and</w:t>
+      </w:r>
+      <w:r>
+        <w:rPr>
+          <w:rFonts w:ascii="Cambria" w:hAnsi="Cambria" w:cs="Cambria"/>
+          <w:color w:val="000000" w:themeColor="text1"/>
+          <w:sz w:val="24"/>
+          <w:szCs w:val="24"/>
+          <w:lang w:val="en-US"/>
+        </w:rPr>
+        <w:t xml:space="preserve"> the web application</w:t>
+      </w:r>
+      <w:r>
+        <w:rPr>
+          <w:rFonts w:ascii="Cambria" w:hAnsi="Cambria" w:cs="Cambria"/>
+          <w:color w:val="000000" w:themeColor="text1"/>
+          <w:sz w:val="24"/>
+          <w:szCs w:val="24"/>
+          <w:lang w:val="en-US"/>
+        </w:rPr>
+        <w:t xml:space="preserve"> of </w:t>
+      </w:r>
+      <w:proofErr w:type="spellStart"/>
+      <w:r>
+        <w:rPr>
+          <w:rFonts w:ascii="Cambria" w:hAnsi="Cambria" w:cs="Cambria"/>
+          <w:i/>
+          <w:color w:val="000000" w:themeColor="text1"/>
+          <w:sz w:val="24"/>
+          <w:szCs w:val="24"/>
+          <w:lang w:val="en-US"/>
+        </w:rPr>
+        <w:t>myTaxiService</w:t>
+      </w:r>
+      <w:proofErr w:type="spellEnd"/>
+      <w:r>
+        <w:rPr>
+          <w:rFonts w:ascii="Cambria" w:hAnsi="Cambria" w:cs="Cambria"/>
+          <w:color w:val="000000" w:themeColor="text1"/>
+          <w:sz w:val="24"/>
+          <w:szCs w:val="24"/>
+          <w:lang w:val="en-US"/>
+        </w:rPr>
+        <w:t xml:space="preserve"> will be </w:t>
+      </w:r>
+      <w:r>
+        <w:rPr>
+          <w:rFonts w:ascii="Cambria" w:hAnsi="Cambria" w:cs="Cambria"/>
+          <w:color w:val="000000" w:themeColor="text1"/>
+          <w:sz w:val="24"/>
+          <w:szCs w:val="24"/>
+          <w:lang w:val="en-US"/>
+        </w:rPr>
+        <w:t xml:space="preserve">new products of </w:t>
+      </w:r>
+      <w:r>
+        <w:rPr>
+          <w:rFonts w:ascii="Cambria" w:hAnsi="Cambria" w:cs="Cambria"/>
+          <w:i/>
+          <w:color w:val="000000" w:themeColor="text1"/>
+          <w:sz w:val="24"/>
+          <w:szCs w:val="24"/>
+          <w:lang w:val="en-US"/>
+        </w:rPr>
+        <w:t>TAXISPA</w:t>
+      </w:r>
+      <w:r>
+        <w:rPr>
+          <w:rFonts w:ascii="Cambria" w:hAnsi="Cambria" w:cs="Cambria"/>
+          <w:color w:val="000000" w:themeColor="text1"/>
+          <w:sz w:val="24"/>
+          <w:szCs w:val="24"/>
+          <w:lang w:val="en-US"/>
+        </w:rPr>
+        <w:t xml:space="preserve">. In fact, there will not be an integration with </w:t>
+      </w:r>
+      <w:r>
+        <w:rPr>
+          <w:rFonts w:ascii="Cambria" w:hAnsi="Cambria" w:cs="Cambria"/>
+          <w:i/>
+          <w:color w:val="000000" w:themeColor="text1"/>
+          <w:sz w:val="24"/>
+          <w:szCs w:val="24"/>
+          <w:lang w:val="en-US"/>
+        </w:rPr>
+        <w:t>TAXISPA</w:t>
+      </w:r>
+      <w:r>
+        <w:rPr>
+          <w:rFonts w:ascii="Cambria" w:hAnsi="Cambria" w:cs="Cambria"/>
+          <w:color w:val="000000" w:themeColor="text1"/>
+          <w:sz w:val="24"/>
+          <w:szCs w:val="24"/>
+          <w:lang w:val="en-US"/>
+        </w:rPr>
+        <w:t xml:space="preserve">’s legacy systems. There will be two different </w:t>
+      </w:r>
+      <w:proofErr w:type="gramStart"/>
+      <w:r>
+        <w:rPr>
+          <w:rFonts w:ascii="Cambria" w:hAnsi="Cambria" w:cs="Cambria"/>
+          <w:color w:val="000000" w:themeColor="text1"/>
+          <w:sz w:val="24"/>
+          <w:szCs w:val="24"/>
+          <w:lang w:val="en-US"/>
+        </w:rPr>
+        <w:t>version</w:t>
+      </w:r>
+      <w:proofErr w:type="gramEnd"/>
+      <w:r>
+        <w:rPr>
+          <w:rFonts w:ascii="Cambria" w:hAnsi="Cambria" w:cs="Cambria"/>
+          <w:color w:val="000000" w:themeColor="text1"/>
+          <w:sz w:val="24"/>
+          <w:szCs w:val="24"/>
+          <w:lang w:val="en-US"/>
+        </w:rPr>
+        <w:t xml:space="preserve"> of </w:t>
+      </w:r>
+      <w:proofErr w:type="spellStart"/>
+      <w:r>
+        <w:rPr>
+          <w:rFonts w:ascii="Cambria" w:hAnsi="Cambria" w:cs="Cambria"/>
+          <w:i/>
+          <w:color w:val="000000" w:themeColor="text1"/>
+          <w:sz w:val="24"/>
+          <w:szCs w:val="24"/>
+          <w:lang w:val="en-US"/>
+        </w:rPr>
+        <w:t>myTaxiService</w:t>
+      </w:r>
+      <w:proofErr w:type="spellEnd"/>
+      <w:r>
+        <w:rPr>
+          <w:rFonts w:ascii="Cambria" w:hAnsi="Cambria" w:cs="Cambria"/>
+          <w:color w:val="000000" w:themeColor="text1"/>
+          <w:sz w:val="24"/>
+          <w:szCs w:val="24"/>
+          <w:lang w:val="en-US"/>
+        </w:rPr>
+        <w:t xml:space="preserve">: the first one for the user and the other for the taxi driver. These versions will have different features and views, as it is possible to imagine. </w:t>
+      </w:r>
+    </w:p>
+    <w:p>
+      <w:pPr>
+        <w:jc w:val="both"/>
+        <w:rPr>
+          <w:rFonts w:ascii="Cambria" w:hAnsi="Cambria" w:cs="Cambria"/>
+          <w:color w:val="000000" w:themeColor="text1"/>
+          <w:sz w:val="24"/>
+          <w:szCs w:val="24"/>
+          <w:lang w:val="en-US"/>
+        </w:rPr>
+      </w:pPr>
+      <w:r>
+        <w:rPr>
+          <w:rFonts w:ascii="Cambria" w:hAnsi="Cambria" w:cs="Cambria"/>
+          <w:i/>
+          <w:color w:val="000000" w:themeColor="text1"/>
+          <w:sz w:val="24"/>
+          <w:szCs w:val="24"/>
+          <w:lang w:val="en-US"/>
+        </w:rPr>
+        <w:t>Note</w:t>
+      </w:r>
+      <w:r>
+        <w:rPr>
+          <w:rFonts w:ascii="Cambria" w:hAnsi="Cambria" w:cs="Cambria"/>
+          <w:color w:val="000000" w:themeColor="text1"/>
+          <w:sz w:val="24"/>
+          <w:szCs w:val="24"/>
+          <w:lang w:val="en-US"/>
+        </w:rPr>
+        <w:t xml:space="preserve">: the taxi driver will only have access to the mobile app service (in his case, the web application version is almost useless). </w:t>
+      </w:r>
+    </w:p>
+    <w:p>
+      <w:pPr>
         <w:pStyle w:val="Heading2"/>
         <w:rPr>
           <w:lang w:val="en-US"/>
         </w:rPr>
       </w:pPr>
-      <w:bookmarkStart w:id="10" w:name="_Toc433644760"/>
-      <w:r>
-        <w:rPr>
-          <w:lang w:val="en-US"/>
-        </w:rPr>
-        <w:t>Product perspective</w:t>
+      <w:bookmarkStart w:id="10" w:name="_Toc433725795"/>
+      <w:r>
+        <w:rPr>
+          <w:lang w:val="en-US"/>
+        </w:rPr>
+        <w:t>User characteristics</w:t>
       </w:r>
       <w:bookmarkEnd w:id="10"/>
+      <w:r>
+        <w:rPr>
+          <w:lang w:val="en-US"/>
+        </w:rPr>
+        <w:t xml:space="preserve"> </w:t>
+      </w:r>
     </w:p>
     <w:p>
       <w:pPr>
@@ -8476,27 +8642,7 @@
           <w:szCs w:val="24"/>
           <w:lang w:val="en-US"/>
         </w:rPr>
-        <w:t>Both the mobile application and</w:t>
-      </w:r>
-      <w:r>
-        <w:rPr>
-          <w:rFonts w:ascii="Cambria" w:hAnsi="Cambria" w:cs="Cambria"/>
-          <w:color w:val="000000" w:themeColor="text1"/>
-          <w:sz w:val="24"/>
-          <w:szCs w:val="24"/>
-          <w:lang w:val="en-US"/>
-        </w:rPr>
-        <w:t xml:space="preserve"> the web application</w:t>
-      </w:r>
-      <w:r>
-        <w:rPr>
-          <w:rFonts w:ascii="Cambria" w:hAnsi="Cambria" w:cs="Cambria"/>
-          <w:color w:val="000000" w:themeColor="text1"/>
-          <w:sz w:val="24"/>
-          <w:szCs w:val="24"/>
-          <w:lang w:val="en-US"/>
-        </w:rPr>
-        <w:t xml:space="preserve"> of </w:t>
+        <w:t xml:space="preserve">The use of </w:t>
       </w:r>
       <w:proofErr w:type="spellStart"/>
       <w:r>
@@ -8514,142 +8660,93 @@
       <w:r>
         <w:rPr>
           <w:rFonts w:ascii="Cambria" w:hAnsi="Cambria" w:cs="Cambria"/>
-          <w:color w:val="000000" w:themeColor="text1"/>
-          <w:sz w:val="24"/>
-          <w:szCs w:val="24"/>
-          <w:lang w:val="en-US"/>
-        </w:rPr>
-        <w:t xml:space="preserve"> will be </w:t>
-      </w:r>
-      <w:r>
-        <w:rPr>
-          <w:rFonts w:ascii="Cambria" w:hAnsi="Cambria" w:cs="Cambria"/>
-          <w:color w:val="000000" w:themeColor="text1"/>
-          <w:sz w:val="24"/>
-          <w:szCs w:val="24"/>
-          <w:lang w:val="en-US"/>
-        </w:rPr>
-        <w:t xml:space="preserve">new products of </w:t>
-      </w:r>
-      <w:r>
-        <w:rPr>
-          <w:rFonts w:ascii="Cambria" w:hAnsi="Cambria" w:cs="Cambria"/>
           <w:i/>
           <w:color w:val="000000" w:themeColor="text1"/>
           <w:sz w:val="24"/>
           <w:szCs w:val="24"/>
           <w:lang w:val="en-US"/>
         </w:rPr>
-        <w:t>TAXISPA</w:t>
-      </w:r>
-      <w:r>
-        <w:rPr>
-          <w:rFonts w:ascii="Cambria" w:hAnsi="Cambria" w:cs="Cambria"/>
-          <w:color w:val="000000" w:themeColor="text1"/>
-          <w:sz w:val="24"/>
-          <w:szCs w:val="24"/>
-          <w:lang w:val="en-US"/>
-        </w:rPr>
-        <w:t xml:space="preserve">. In fact, there will not be an integration with </w:t>
-      </w:r>
-      <w:r>
-        <w:rPr>
-          <w:rFonts w:ascii="Cambria" w:hAnsi="Cambria" w:cs="Cambria"/>
-          <w:i/>
-          <w:color w:val="000000" w:themeColor="text1"/>
-          <w:sz w:val="24"/>
-          <w:szCs w:val="24"/>
-          <w:lang w:val="en-US"/>
-        </w:rPr>
-        <w:t>TAXISPA</w:t>
-      </w:r>
-      <w:r>
-        <w:rPr>
-          <w:rFonts w:ascii="Cambria" w:hAnsi="Cambria" w:cs="Cambria"/>
-          <w:color w:val="000000" w:themeColor="text1"/>
-          <w:sz w:val="24"/>
-          <w:szCs w:val="24"/>
-          <w:lang w:val="en-US"/>
-        </w:rPr>
-        <w:t xml:space="preserve">’s legacy systems. There will be two different </w:t>
-      </w:r>
-      <w:proofErr w:type="gramStart"/>
-      <w:r>
-        <w:rPr>
-          <w:rFonts w:ascii="Cambria" w:hAnsi="Cambria" w:cs="Cambria"/>
-          <w:color w:val="000000" w:themeColor="text1"/>
-          <w:sz w:val="24"/>
-          <w:szCs w:val="24"/>
-          <w:lang w:val="en-US"/>
-        </w:rPr>
-        <w:t>version</w:t>
-      </w:r>
-      <w:proofErr w:type="gramEnd"/>
-      <w:r>
-        <w:rPr>
-          <w:rFonts w:ascii="Cambria" w:hAnsi="Cambria" w:cs="Cambria"/>
-          <w:color w:val="000000" w:themeColor="text1"/>
-          <w:sz w:val="24"/>
-          <w:szCs w:val="24"/>
-          <w:lang w:val="en-US"/>
-        </w:rPr>
-        <w:t xml:space="preserve"> of </w:t>
-      </w:r>
-      <w:proofErr w:type="spellStart"/>
-      <w:r>
-        <w:rPr>
-          <w:rFonts w:ascii="Cambria" w:hAnsi="Cambria" w:cs="Cambria"/>
-          <w:i/>
-          <w:color w:val="000000" w:themeColor="text1"/>
-          <w:sz w:val="24"/>
-          <w:szCs w:val="24"/>
-          <w:lang w:val="en-US"/>
-        </w:rPr>
-        <w:t>myTaxiService</w:t>
-      </w:r>
-      <w:proofErr w:type="spellEnd"/>
-      <w:r>
-        <w:rPr>
-          <w:rFonts w:ascii="Cambria" w:hAnsi="Cambria" w:cs="Cambria"/>
-          <w:color w:val="000000" w:themeColor="text1"/>
-          <w:sz w:val="24"/>
-          <w:szCs w:val="24"/>
-          <w:lang w:val="en-US"/>
-        </w:rPr>
-        <w:t xml:space="preserve">: the first one for the user and the other for the taxi driver. These versions will have different features and views, as it is possible to imagine. </w:t>
-      </w:r>
-    </w:p>
-    <w:p>
-      <w:pPr>
-        <w:jc w:val="both"/>
-        <w:rPr>
-          <w:rFonts w:ascii="Cambria" w:hAnsi="Cambria" w:cs="Cambria"/>
-          <w:color w:val="000000" w:themeColor="text1"/>
-          <w:sz w:val="24"/>
-          <w:szCs w:val="24"/>
-          <w:lang w:val="en-US"/>
-        </w:rPr>
-      </w:pPr>
-      <w:r>
-        <w:rPr>
-          <w:rFonts w:ascii="Cambria" w:hAnsi="Cambria" w:cs="Cambria"/>
-          <w:i/>
-          <w:color w:val="000000" w:themeColor="text1"/>
-          <w:sz w:val="24"/>
-          <w:szCs w:val="24"/>
-          <w:lang w:val="en-US"/>
-        </w:rPr>
-        <w:t>Note</w:t>
-      </w:r>
-      <w:r>
-        <w:rPr>
-          <w:rFonts w:ascii="Cambria" w:hAnsi="Cambria" w:cs="Cambria"/>
-          <w:color w:val="000000" w:themeColor="text1"/>
-          <w:sz w:val="24"/>
-          <w:szCs w:val="24"/>
-          <w:lang w:val="en-US"/>
-        </w:rPr>
-        <w:t xml:space="preserve">: the taxi driver will only have access to the mobile app service (in his case, the web application version is almost useless). </w:t>
+        <w:t xml:space="preserve"> </w:t>
+      </w:r>
+      <w:r>
+        <w:rPr>
+          <w:rFonts w:ascii="Cambria" w:hAnsi="Cambria" w:cs="Cambria"/>
+          <w:color w:val="000000" w:themeColor="text1"/>
+          <w:sz w:val="24"/>
+          <w:szCs w:val="24"/>
+          <w:lang w:val="en-US"/>
+        </w:rPr>
+        <w:t xml:space="preserve">will be easy enough to allow a big number of people to use it. In fact, no special skills are requested. </w:t>
+      </w:r>
+      <w:r>
+        <w:rPr>
+          <w:rFonts w:ascii="Cambria" w:hAnsi="Cambria" w:cs="Cambria"/>
+          <w:color w:val="000000" w:themeColor="text1"/>
+          <w:sz w:val="24"/>
+          <w:szCs w:val="24"/>
+          <w:lang w:val="en-US"/>
+        </w:rPr>
+        <w:t xml:space="preserve">Users must be only able to use the service via mobile application or web application. </w:t>
+      </w:r>
+      <w:r>
+        <w:rPr>
+          <w:rFonts w:ascii="Cambria" w:hAnsi="Cambria" w:cs="Cambria"/>
+          <w:color w:val="000000" w:themeColor="text1"/>
+          <w:sz w:val="24"/>
+          <w:szCs w:val="24"/>
+          <w:lang w:val="en-US"/>
+        </w:rPr>
+        <w:t>There is not a “target age”</w:t>
+      </w:r>
+      <w:r>
+        <w:rPr>
+          <w:rFonts w:ascii="Cambria" w:hAnsi="Cambria" w:cs="Cambria"/>
+          <w:color w:val="000000" w:themeColor="text1"/>
+          <w:sz w:val="24"/>
+          <w:szCs w:val="24"/>
+          <w:lang w:val="en-US"/>
+        </w:rPr>
+        <w:t xml:space="preserve"> of users:</w:t>
+      </w:r>
+      <w:r>
+        <w:rPr>
+          <w:rFonts w:ascii="Cambria" w:hAnsi="Cambria" w:cs="Cambria"/>
+          <w:color w:val="000000" w:themeColor="text1"/>
+          <w:sz w:val="24"/>
+          <w:szCs w:val="24"/>
+          <w:lang w:val="en-US"/>
+        </w:rPr>
+        <w:t xml:space="preserve"> </w:t>
+      </w:r>
+      <w:r>
+        <w:rPr>
+          <w:rFonts w:ascii="Cambria" w:hAnsi="Cambria" w:cs="Cambria"/>
+          <w:color w:val="000000" w:themeColor="text1"/>
+          <w:sz w:val="24"/>
+          <w:szCs w:val="24"/>
+          <w:lang w:val="en-US"/>
+        </w:rPr>
+        <w:t>everyone is a potential user. Anyway, there is a limitation f</w:t>
+      </w:r>
+      <w:r>
+        <w:rPr>
+          <w:rFonts w:ascii="Cambria" w:hAnsi="Cambria" w:cs="Cambria"/>
+          <w:color w:val="000000" w:themeColor="text1"/>
+          <w:sz w:val="24"/>
+          <w:szCs w:val="24"/>
+          <w:lang w:val="en-US"/>
+        </w:rPr>
+        <w:t>or children under 16 years (without a special permission of the parents/tutors).</w:t>
+      </w:r>
+      <w:r>
+        <w:rPr>
+          <w:rFonts w:ascii="Cambria" w:hAnsi="Cambria" w:cs="Cambria"/>
+          <w:color w:val="000000" w:themeColor="text1"/>
+          <w:sz w:val="24"/>
+          <w:szCs w:val="24"/>
+          <w:lang w:val="en-US"/>
+        </w:rPr>
+        <w:t xml:space="preserve"> </w:t>
       </w:r>
     </w:p>
     <w:p>
@@ -8659,163 +8756,14 @@
           <w:lang w:val="en-US"/>
         </w:rPr>
       </w:pPr>
-      <w:bookmarkStart w:id="11" w:name="_Toc433644761"/>
-      <w:r>
-        <w:rPr>
-          <w:lang w:val="en-US"/>
-        </w:rPr>
-        <w:lastRenderedPageBreak/>
-        <w:t>User characteristics</w:t>
+      <w:bookmarkStart w:id="11" w:name="_Toc433725796"/>
+      <w:r>
+        <w:rPr>
+          <w:lang w:val="en-US"/>
+        </w:rPr>
+        <w:t>Constraints</w:t>
       </w:r>
       <w:bookmarkEnd w:id="11"/>
-      <w:r>
-        <w:rPr>
-          <w:lang w:val="en-US"/>
-        </w:rPr>
-        <w:t xml:space="preserve"> </w:t>
-      </w:r>
-    </w:p>
-    <w:p>
-      <w:pPr>
-        <w:jc w:val="both"/>
-        <w:rPr>
-          <w:rFonts w:ascii="Cambria" w:hAnsi="Cambria" w:cs="Cambria"/>
-          <w:color w:val="000000" w:themeColor="text1"/>
-          <w:sz w:val="24"/>
-          <w:szCs w:val="24"/>
-          <w:lang w:val="en-US"/>
-        </w:rPr>
-      </w:pPr>
-      <w:r>
-        <w:rPr>
-          <w:rFonts w:ascii="Cambria" w:hAnsi="Cambria" w:cs="Cambria"/>
-          <w:color w:val="000000" w:themeColor="text1"/>
-          <w:sz w:val="24"/>
-          <w:szCs w:val="24"/>
-          <w:lang w:val="en-US"/>
-        </w:rPr>
-        <w:t xml:space="preserve">The use of </w:t>
-      </w:r>
-      <w:proofErr w:type="spellStart"/>
-      <w:r>
-        <w:rPr>
-          <w:rFonts w:ascii="Cambria" w:hAnsi="Cambria" w:cs="Cambria"/>
-          <w:i/>
-          <w:color w:val="000000" w:themeColor="text1"/>
-          <w:sz w:val="24"/>
-          <w:szCs w:val="24"/>
-          <w:lang w:val="en-US"/>
-        </w:rPr>
-        <w:t>myTaxiService</w:t>
-      </w:r>
-      <w:proofErr w:type="spellEnd"/>
-      <w:r>
-        <w:rPr>
-          <w:rFonts w:ascii="Cambria" w:hAnsi="Cambria" w:cs="Cambria"/>
-          <w:i/>
-          <w:color w:val="000000" w:themeColor="text1"/>
-          <w:sz w:val="24"/>
-          <w:szCs w:val="24"/>
-          <w:lang w:val="en-US"/>
-        </w:rPr>
-        <w:t xml:space="preserve"> </w:t>
-      </w:r>
-      <w:r>
-        <w:rPr>
-          <w:rFonts w:ascii="Cambria" w:hAnsi="Cambria" w:cs="Cambria"/>
-          <w:color w:val="000000" w:themeColor="text1"/>
-          <w:sz w:val="24"/>
-          <w:szCs w:val="24"/>
-          <w:lang w:val="en-US"/>
-        </w:rPr>
-        <w:t xml:space="preserve">will be easy enough to allow a big number of people to use it. In fact, no special skills are requested. </w:t>
-      </w:r>
-      <w:r>
-        <w:rPr>
-          <w:rFonts w:ascii="Cambria" w:hAnsi="Cambria" w:cs="Cambria"/>
-          <w:color w:val="000000" w:themeColor="text1"/>
-          <w:sz w:val="24"/>
-          <w:szCs w:val="24"/>
-          <w:lang w:val="en-US"/>
-        </w:rPr>
-        <w:t xml:space="preserve">Users must be only able to use the service via mobile application or web application. </w:t>
-      </w:r>
-      <w:r>
-        <w:rPr>
-          <w:rFonts w:ascii="Cambria" w:hAnsi="Cambria" w:cs="Cambria"/>
-          <w:color w:val="000000" w:themeColor="text1"/>
-          <w:sz w:val="24"/>
-          <w:szCs w:val="24"/>
-          <w:lang w:val="en-US"/>
-        </w:rPr>
-        <w:t>There is not a “target age”</w:t>
-      </w:r>
-      <w:r>
-        <w:rPr>
-          <w:rFonts w:ascii="Cambria" w:hAnsi="Cambria" w:cs="Cambria"/>
-          <w:color w:val="000000" w:themeColor="text1"/>
-          <w:sz w:val="24"/>
-          <w:szCs w:val="24"/>
-          <w:lang w:val="en-US"/>
-        </w:rPr>
-        <w:t xml:space="preserve"> of users:</w:t>
-      </w:r>
-      <w:r>
-        <w:rPr>
-          <w:rFonts w:ascii="Cambria" w:hAnsi="Cambria" w:cs="Cambria"/>
-          <w:color w:val="000000" w:themeColor="text1"/>
-          <w:sz w:val="24"/>
-          <w:szCs w:val="24"/>
-          <w:lang w:val="en-US"/>
-        </w:rPr>
-        <w:t xml:space="preserve"> </w:t>
-      </w:r>
-      <w:r>
-        <w:rPr>
-          <w:rFonts w:ascii="Cambria" w:hAnsi="Cambria" w:cs="Cambria"/>
-          <w:color w:val="000000" w:themeColor="text1"/>
-          <w:sz w:val="24"/>
-          <w:szCs w:val="24"/>
-          <w:lang w:val="en-US"/>
-        </w:rPr>
-        <w:t>everyone is a potential user. Anyway, there is a limitation f</w:t>
-      </w:r>
-      <w:r>
-        <w:rPr>
-          <w:rFonts w:ascii="Cambria" w:hAnsi="Cambria" w:cs="Cambria"/>
-          <w:color w:val="000000" w:themeColor="text1"/>
-          <w:sz w:val="24"/>
-          <w:szCs w:val="24"/>
-          <w:lang w:val="en-US"/>
-        </w:rPr>
-        <w:t>or children under 16 years (without a special permission of the parents/tutors).</w:t>
-      </w:r>
-      <w:r>
-        <w:rPr>
-          <w:rFonts w:ascii="Cambria" w:hAnsi="Cambria" w:cs="Cambria"/>
-          <w:color w:val="000000" w:themeColor="text1"/>
-          <w:sz w:val="24"/>
-          <w:szCs w:val="24"/>
-          <w:lang w:val="en-US"/>
-        </w:rPr>
-        <w:t xml:space="preserve"> </w:t>
-      </w:r>
-    </w:p>
-    <w:p>
-      <w:pPr>
-        <w:pStyle w:val="Heading2"/>
-        <w:rPr>
-          <w:lang w:val="en-US"/>
-        </w:rPr>
-      </w:pPr>
-      <w:bookmarkStart w:id="12" w:name="_Toc433644762"/>
-      <w:r>
-        <w:rPr>
-          <w:lang w:val="en-US"/>
-        </w:rPr>
-        <w:t>Constraints</w:t>
-      </w:r>
-      <w:bookmarkEnd w:id="12"/>
     </w:p>
     <w:p>
       <w:pPr>
@@ -9137,6 +9085,7 @@
           <w:szCs w:val="24"/>
           <w:lang w:val="en-US"/>
         </w:rPr>
+        <w:lastRenderedPageBreak/>
         <w:t xml:space="preserve">Because of this fact, the system supports parallelism and simultaneous transactions according to the latest technologies in this field. For example, the </w:t>
       </w:r>
       <w:r>
@@ -9195,14 +9144,14 @@
           <w:lang w:val="en-US"/>
         </w:rPr>
       </w:pPr>
-      <w:bookmarkStart w:id="13" w:name="_Toc433644763"/>
+      <w:bookmarkStart w:id="12" w:name="_Toc433725797"/>
       <w:r>
         <w:rPr>
           <w:lang w:val="en-US"/>
         </w:rPr>
         <w:t>Assumptions and Dependencies</w:t>
       </w:r>
-      <w:bookmarkEnd w:id="13"/>
+      <w:bookmarkEnd w:id="12"/>
     </w:p>
     <w:p>
       <w:pPr>
@@ -9440,7 +9389,6 @@
           <w:szCs w:val="24"/>
           <w:lang w:val="en-US"/>
         </w:rPr>
-        <w:lastRenderedPageBreak/>
         <w:t>If a user deletes a reservation, he can do again the same reserva</w:t>
       </w:r>
       <w:r>
@@ -9623,14 +9571,14 @@
           <w:lang w:val="en-US"/>
         </w:rPr>
       </w:pPr>
-      <w:bookmarkStart w:id="14" w:name="_Toc433644764"/>
+      <w:bookmarkStart w:id="13" w:name="_Toc433725798"/>
       <w:r>
         <w:rPr>
           <w:lang w:val="en-US"/>
         </w:rPr>
         <w:t>Future possible implementations</w:t>
       </w:r>
-      <w:bookmarkEnd w:id="14"/>
+      <w:bookmarkEnd w:id="13"/>
     </w:p>
     <w:p>
       <w:pPr>
@@ -9724,14 +9672,14 @@
           <w:lang w:val="en-US"/>
         </w:rPr>
       </w:pPr>
-      <w:bookmarkStart w:id="15" w:name="_Toc433644765"/>
+      <w:bookmarkStart w:id="14" w:name="_Toc433725799"/>
       <w:r>
         <w:rPr>
           <w:lang w:val="en-US"/>
         </w:rPr>
         <w:t>Stakeholders identification</w:t>
       </w:r>
-      <w:bookmarkEnd w:id="15"/>
+      <w:bookmarkEnd w:id="14"/>
       <w:r>
         <w:rPr>
           <w:lang w:val="en-US"/>
@@ -10137,7 +10085,6 @@
           <w:szCs w:val="24"/>
           <w:lang w:val="en-US"/>
         </w:rPr>
-        <w:lastRenderedPageBreak/>
         <w:t>App developers</w:t>
       </w:r>
     </w:p>
@@ -10173,110 +10120,197 @@
           <w:lang w:val="en-US"/>
         </w:rPr>
       </w:pPr>
-      <w:bookmarkStart w:id="16" w:name="_Toc433644766"/>
+      <w:bookmarkStart w:id="15" w:name="_Toc433725800"/>
       <w:r>
         <w:rPr>
           <w:lang w:val="en-US"/>
         </w:rPr>
         <w:t>Specific requirements</w:t>
       </w:r>
+      <w:bookmarkEnd w:id="15"/>
+    </w:p>
+    <w:p>
+      <w:pPr>
+        <w:jc w:val="both"/>
+        <w:rPr>
+          <w:rFonts w:ascii="Cambria" w:hAnsi="Cambria" w:cs="Cambria"/>
+          <w:color w:val="000000" w:themeColor="text1"/>
+          <w:sz w:val="24"/>
+          <w:szCs w:val="24"/>
+          <w:lang w:val="en-US"/>
+        </w:rPr>
+      </w:pPr>
+      <w:r>
+        <w:rPr>
+          <w:rFonts w:ascii="Cambria" w:hAnsi="Cambria" w:cs="Cambria"/>
+          <w:color w:val="000000" w:themeColor="text1"/>
+          <w:sz w:val="24"/>
+          <w:szCs w:val="24"/>
+          <w:lang w:val="en-US"/>
+        </w:rPr>
+        <w:t>Identify the right requirements may be a difficult thing to do if the approach is not good enough. The main thing to understand is the link between what happens in the real world (</w:t>
+      </w:r>
+      <w:r>
+        <w:rPr>
+          <w:rFonts w:ascii="Cambria" w:hAnsi="Cambria" w:cs="Cambria"/>
+          <w:i/>
+          <w:color w:val="000000" w:themeColor="text1"/>
+          <w:sz w:val="24"/>
+          <w:szCs w:val="24"/>
+          <w:lang w:val="en-US"/>
+        </w:rPr>
+        <w:t>The W</w:t>
+      </w:r>
+      <w:r>
+        <w:rPr>
+          <w:rFonts w:ascii="Cambria" w:hAnsi="Cambria" w:cs="Cambria"/>
+          <w:i/>
+          <w:color w:val="000000" w:themeColor="text1"/>
+          <w:sz w:val="24"/>
+          <w:szCs w:val="24"/>
+          <w:lang w:val="en-US"/>
+        </w:rPr>
+        <w:t>orld</w:t>
+      </w:r>
+      <w:r>
+        <w:rPr>
+          <w:rFonts w:ascii="Cambria" w:hAnsi="Cambria" w:cs="Cambria"/>
+          <w:color w:val="000000" w:themeColor="text1"/>
+          <w:sz w:val="24"/>
+          <w:szCs w:val="24"/>
+          <w:lang w:val="en-US"/>
+        </w:rPr>
+        <w:t>) and the software technologies (</w:t>
+      </w:r>
+      <w:r>
+        <w:rPr>
+          <w:rFonts w:ascii="Cambria" w:hAnsi="Cambria" w:cs="Cambria"/>
+          <w:i/>
+          <w:color w:val="000000" w:themeColor="text1"/>
+          <w:sz w:val="24"/>
+          <w:szCs w:val="24"/>
+          <w:lang w:val="en-US"/>
+        </w:rPr>
+        <w:t>Th</w:t>
+      </w:r>
+      <w:r>
+        <w:rPr>
+          <w:rFonts w:ascii="Cambria" w:hAnsi="Cambria" w:cs="Cambria"/>
+          <w:i/>
+          <w:color w:val="000000" w:themeColor="text1"/>
+          <w:sz w:val="24"/>
+          <w:szCs w:val="24"/>
+          <w:lang w:val="en-US"/>
+        </w:rPr>
+        <w:t>e M</w:t>
+      </w:r>
+      <w:r>
+        <w:rPr>
+          <w:rFonts w:ascii="Cambria" w:hAnsi="Cambria" w:cs="Cambria"/>
+          <w:i/>
+          <w:color w:val="000000" w:themeColor="text1"/>
+          <w:sz w:val="24"/>
+          <w:szCs w:val="24"/>
+          <w:lang w:val="en-US"/>
+        </w:rPr>
+        <w:t>achine</w:t>
+      </w:r>
+      <w:r>
+        <w:rPr>
+          <w:rFonts w:ascii="Cambria" w:hAnsi="Cambria" w:cs="Cambria"/>
+          <w:color w:val="000000" w:themeColor="text1"/>
+          <w:sz w:val="24"/>
+          <w:szCs w:val="24"/>
+          <w:lang w:val="en-US"/>
+        </w:rPr>
+        <w:t>). This link is Requirements Engineering.</w:t>
+      </w:r>
+    </w:p>
+    <w:p>
+      <w:pPr>
+        <w:pStyle w:val="Heading2"/>
+        <w:rPr>
+          <w:lang w:val="en-US"/>
+        </w:rPr>
+      </w:pPr>
+      <w:bookmarkStart w:id="16" w:name="_Toc433725801"/>
+      <w:r>
+        <w:rPr>
+          <w:lang w:val="en-US"/>
+        </w:rPr>
+        <w:t>External interface requirements</w:t>
+      </w:r>
       <w:bookmarkEnd w:id="16"/>
-    </w:p>
-    <w:p>
-      <w:pPr>
-        <w:jc w:val="both"/>
-        <w:rPr>
-          <w:rFonts w:ascii="Cambria" w:hAnsi="Cambria" w:cs="Cambria"/>
-          <w:color w:val="000000" w:themeColor="text1"/>
-          <w:sz w:val="24"/>
-          <w:szCs w:val="24"/>
-          <w:lang w:val="en-US"/>
-        </w:rPr>
-      </w:pPr>
-      <w:r>
-        <w:rPr>
-          <w:rFonts w:ascii="Cambria" w:hAnsi="Cambria" w:cs="Cambria"/>
-          <w:color w:val="000000" w:themeColor="text1"/>
-          <w:sz w:val="24"/>
-          <w:szCs w:val="24"/>
-          <w:lang w:val="en-US"/>
-        </w:rPr>
-        <w:t>Identify the right requirements may be a difficult thing to do if the approach is not good enough. The main thing to understand is the link between what happens in the real world (</w:t>
-      </w:r>
-      <w:r>
-        <w:rPr>
-          <w:rFonts w:ascii="Cambria" w:hAnsi="Cambria" w:cs="Cambria"/>
-          <w:i/>
-          <w:color w:val="000000" w:themeColor="text1"/>
-          <w:sz w:val="24"/>
-          <w:szCs w:val="24"/>
-          <w:lang w:val="en-US"/>
-        </w:rPr>
-        <w:t>The W</w:t>
-      </w:r>
-      <w:r>
-        <w:rPr>
-          <w:rFonts w:ascii="Cambria" w:hAnsi="Cambria" w:cs="Cambria"/>
-          <w:i/>
-          <w:color w:val="000000" w:themeColor="text1"/>
-          <w:sz w:val="24"/>
-          <w:szCs w:val="24"/>
-          <w:lang w:val="en-US"/>
-        </w:rPr>
-        <w:t>orld</w:t>
-      </w:r>
-      <w:r>
-        <w:rPr>
-          <w:rFonts w:ascii="Cambria" w:hAnsi="Cambria" w:cs="Cambria"/>
-          <w:color w:val="000000" w:themeColor="text1"/>
-          <w:sz w:val="24"/>
-          <w:szCs w:val="24"/>
-          <w:lang w:val="en-US"/>
-        </w:rPr>
-        <w:t>) and the software technologies (</w:t>
-      </w:r>
-      <w:r>
-        <w:rPr>
-          <w:rFonts w:ascii="Cambria" w:hAnsi="Cambria" w:cs="Cambria"/>
-          <w:i/>
-          <w:color w:val="000000" w:themeColor="text1"/>
-          <w:sz w:val="24"/>
-          <w:szCs w:val="24"/>
-          <w:lang w:val="en-US"/>
-        </w:rPr>
-        <w:t>Th</w:t>
-      </w:r>
-      <w:r>
-        <w:rPr>
-          <w:rFonts w:ascii="Cambria" w:hAnsi="Cambria" w:cs="Cambria"/>
-          <w:i/>
-          <w:color w:val="000000" w:themeColor="text1"/>
-          <w:sz w:val="24"/>
-          <w:szCs w:val="24"/>
-          <w:lang w:val="en-US"/>
-        </w:rPr>
-        <w:t>e M</w:t>
-      </w:r>
-      <w:r>
-        <w:rPr>
-          <w:rFonts w:ascii="Cambria" w:hAnsi="Cambria" w:cs="Cambria"/>
-          <w:i/>
-          <w:color w:val="000000" w:themeColor="text1"/>
-          <w:sz w:val="24"/>
-          <w:szCs w:val="24"/>
-          <w:lang w:val="en-US"/>
-        </w:rPr>
-        <w:t>achine</w:t>
-      </w:r>
-      <w:r>
-        <w:rPr>
-          <w:rFonts w:ascii="Cambria" w:hAnsi="Cambria" w:cs="Cambria"/>
-          <w:color w:val="000000" w:themeColor="text1"/>
-          <w:sz w:val="24"/>
-          <w:szCs w:val="24"/>
-          <w:lang w:val="en-US"/>
-        </w:rPr>
-        <w:t>). This link is Requirements Engineering.</w:t>
+      <w:r>
+        <w:rPr>
+          <w:lang w:val="en-US"/>
+        </w:rPr>
+        <w:t xml:space="preserve"> </w:t>
+      </w:r>
+    </w:p>
+    <w:p>
+      <w:pPr>
+        <w:rPr>
+          <w:rFonts w:ascii="Cambria" w:hAnsi="Cambria" w:cs="Cambria"/>
+          <w:color w:val="000000" w:themeColor="text1"/>
+          <w:sz w:val="24"/>
+          <w:szCs w:val="24"/>
+          <w:lang w:val="en-US"/>
+        </w:rPr>
+      </w:pPr>
+      <w:r>
+        <w:rPr>
+          <w:rFonts w:ascii="Cambria" w:hAnsi="Cambria" w:cs="Cambria"/>
+          <w:color w:val="000000" w:themeColor="text1"/>
+          <w:sz w:val="24"/>
+          <w:szCs w:val="24"/>
+          <w:lang w:val="en-US"/>
+        </w:rPr>
+        <w:t xml:space="preserve">To maintain this document as clean as possible we have decided to add UI mockups in another file bleb le </w:t>
+      </w:r>
+      <w:proofErr w:type="spellStart"/>
+      <w:r>
+        <w:rPr>
+          <w:rFonts w:ascii="Cambria" w:hAnsi="Cambria" w:cs="Cambria"/>
+          <w:color w:val="000000" w:themeColor="text1"/>
+          <w:sz w:val="24"/>
+          <w:szCs w:val="24"/>
+          <w:lang w:val="en-US"/>
+        </w:rPr>
+        <w:t>ble</w:t>
+      </w:r>
+      <w:proofErr w:type="spellEnd"/>
+    </w:p>
+    <w:p>
+      <w:pPr>
+        <w:rPr>
+          <w:rFonts w:ascii="Cambria" w:hAnsi="Cambria" w:cs="Cambria"/>
+          <w:color w:val="000000" w:themeColor="text1"/>
+          <w:sz w:val="24"/>
+          <w:szCs w:val="24"/>
+          <w:lang w:val="en-US"/>
+        </w:rPr>
+      </w:pPr>
+    </w:p>
+    <w:p>
+      <w:pPr>
+        <w:rPr>
+          <w:rFonts w:ascii="Cambria" w:hAnsi="Cambria" w:cs="Cambria"/>
+          <w:color w:val="FF0000"/>
+          <w:sz w:val="24"/>
+          <w:szCs w:val="24"/>
+          <w:lang w:val="en-US"/>
+        </w:rPr>
+      </w:pPr>
+      <w:r>
+        <w:rPr>
+          <w:rFonts w:ascii="Cambria" w:hAnsi="Cambria" w:cs="Cambria"/>
+          <w:color w:val="FF0000"/>
+          <w:sz w:val="24"/>
+          <w:szCs w:val="24"/>
+          <w:lang w:val="en-US"/>
+        </w:rPr>
+        <w:t>AGGIUNGERE FILE</w:t>
       </w:r>
     </w:p>
     <w:p>
@@ -10286,101 +10320,15 @@
           <w:lang w:val="en-US"/>
         </w:rPr>
       </w:pPr>
-      <w:bookmarkStart w:id="17" w:name="_Toc433644767"/>
-      <w:r>
-        <w:rPr>
-          <w:lang w:val="en-US"/>
-        </w:rPr>
-        <w:t>External interface requirements</w:t>
+      <w:bookmarkStart w:id="17" w:name="_Toc433725802"/>
+      <w:r>
+        <w:rPr>
+          <w:lang w:val="en-US"/>
+        </w:rPr>
+        <w:lastRenderedPageBreak/>
+        <w:t>Functional Requirements</w:t>
       </w:r>
       <w:bookmarkEnd w:id="17"/>
-      <w:r>
-        <w:rPr>
-          <w:lang w:val="en-US"/>
-        </w:rPr>
-        <w:t xml:space="preserve"> </w:t>
-      </w:r>
-    </w:p>
-    <w:p>
-      <w:pPr>
-        <w:rPr>
-          <w:rFonts w:ascii="Cambria" w:hAnsi="Cambria" w:cs="Cambria"/>
-          <w:color w:val="000000" w:themeColor="text1"/>
-          <w:sz w:val="24"/>
-          <w:szCs w:val="24"/>
-          <w:lang w:val="en-US"/>
-        </w:rPr>
-      </w:pPr>
-      <w:r>
-        <w:rPr>
-          <w:rFonts w:ascii="Cambria" w:hAnsi="Cambria" w:cs="Cambria"/>
-          <w:color w:val="000000" w:themeColor="text1"/>
-          <w:sz w:val="24"/>
-          <w:szCs w:val="24"/>
-          <w:lang w:val="en-US"/>
-        </w:rPr>
-        <w:t xml:space="preserve">To maintain this document as clean as possible we have decided to add UI mockups in another file bleb le </w:t>
-      </w:r>
-      <w:proofErr w:type="spellStart"/>
-      <w:r>
-        <w:rPr>
-          <w:rFonts w:ascii="Cambria" w:hAnsi="Cambria" w:cs="Cambria"/>
-          <w:color w:val="000000" w:themeColor="text1"/>
-          <w:sz w:val="24"/>
-          <w:szCs w:val="24"/>
-          <w:lang w:val="en-US"/>
-        </w:rPr>
-        <w:t>ble</w:t>
-      </w:r>
-      <w:proofErr w:type="spellEnd"/>
-    </w:p>
-    <w:p>
-      <w:pPr>
-        <w:rPr>
-          <w:rFonts w:ascii="Cambria" w:hAnsi="Cambria" w:cs="Cambria"/>
-          <w:color w:val="000000" w:themeColor="text1"/>
-          <w:sz w:val="24"/>
-          <w:szCs w:val="24"/>
-          <w:lang w:val="en-US"/>
-        </w:rPr>
-      </w:pPr>
-    </w:p>
-    <w:p>
-      <w:pPr>
-        <w:rPr>
-          <w:rFonts w:ascii="Cambria" w:hAnsi="Cambria" w:cs="Cambria"/>
-          <w:color w:val="FF0000"/>
-          <w:sz w:val="24"/>
-          <w:szCs w:val="24"/>
-          <w:lang w:val="en-US"/>
-        </w:rPr>
-      </w:pPr>
-      <w:r>
-        <w:rPr>
-          <w:rFonts w:ascii="Cambria" w:hAnsi="Cambria" w:cs="Cambria"/>
-          <w:color w:val="FF0000"/>
-          <w:sz w:val="24"/>
-          <w:szCs w:val="24"/>
-          <w:lang w:val="en-US"/>
-        </w:rPr>
-        <w:t>AGGIUNGERE FILE</w:t>
-      </w:r>
-    </w:p>
-    <w:p>
-      <w:pPr>
-        <w:pStyle w:val="Heading2"/>
-        <w:rPr>
-          <w:lang w:val="en-US"/>
-        </w:rPr>
-      </w:pPr>
-      <w:bookmarkStart w:id="18" w:name="_Toc433644768"/>
-      <w:r>
-        <w:rPr>
-          <w:lang w:val="en-US"/>
-        </w:rPr>
-        <w:t>Functional Requirements</w:t>
-      </w:r>
-      <w:bookmarkEnd w:id="18"/>
       <w:r>
         <w:rPr>
           <w:lang w:val="en-US"/>
@@ -11053,7 +11001,6 @@
           <w:szCs w:val="24"/>
           <w:lang w:val="en-US"/>
         </w:rPr>
-        <w:lastRenderedPageBreak/>
         <w:t>.</w:t>
       </w:r>
     </w:p>
@@ -11804,7 +11751,17 @@
           <w:szCs w:val="24"/>
           <w:lang w:val="en-US"/>
         </w:rPr>
-        <w:t>The system will provide a way to request customers GPS position (privacy concerns, user can deny)</w:t>
+        <w:t xml:space="preserve">The system will provide a way to request customers GPS position (privacy concerns, user can </w:t>
+      </w:r>
+      <w:r>
+        <w:rPr>
+          <w:rFonts w:ascii="Cambria" w:hAnsi="Cambria" w:cs="Helvetica"/>
+          <w:sz w:val="24"/>
+          <w:szCs w:val="24"/>
+          <w:lang w:val="en-US"/>
+        </w:rPr>
+        <w:lastRenderedPageBreak/>
+        <w:t>deny)</w:t>
       </w:r>
       <w:r>
         <w:rPr>
@@ -11846,7 +11803,7 @@
           <w:lang w:val="en-US"/>
         </w:rPr>
       </w:pPr>
-      <w:bookmarkStart w:id="19" w:name="_Toc433644769"/>
+      <w:bookmarkStart w:id="18" w:name="_Toc433725803"/>
       <w:r>
         <w:rPr>
           <w:lang w:val="en-US"/>
@@ -11854,7 +11811,7 @@
         <w:lastRenderedPageBreak/>
         <w:t>Scenarios</w:t>
       </w:r>
-      <w:bookmarkEnd w:id="19"/>
+      <w:bookmarkEnd w:id="18"/>
     </w:p>
     <w:p>
       <w:pPr>
@@ -12580,7 +12537,7 @@
           <w:lang w:val="en-US"/>
         </w:rPr>
       </w:pPr>
-      <w:bookmarkStart w:id="20" w:name="_Toc433644770"/>
+      <w:bookmarkStart w:id="19" w:name="_Toc433725804"/>
       <w:r>
         <w:rPr>
           <w:lang w:val="en-US"/>
@@ -12588,7 +12545,7 @@
         <w:lastRenderedPageBreak/>
         <w:t>Non-functional requirements</w:t>
       </w:r>
-      <w:bookmarkEnd w:id="20"/>
+      <w:bookmarkEnd w:id="19"/>
     </w:p>
     <w:p>
       <w:pPr>
@@ -13844,7 +13801,7 @@
                                 <w:sz w:val="24"/>
                                 <w:szCs w:val="24"/>
                               </w:rPr>
-                              <w:t>5</w:t>
+                              <w:t>4</w:t>
                             </w:r>
                             <w:r>
                               <w:rPr>
@@ -13947,7 +13904,7 @@
                           <w:sz w:val="24"/>
                           <w:szCs w:val="24"/>
                         </w:rPr>
-                        <w:t>5</w:t>
+                        <w:t>4</w:t>
                       </w:r>
                       <w:r>
                         <w:rPr>
@@ -15736,6 +15693,119 @@
     </w:lvl>
   </w:abstractNum>
   <w:abstractNum w:abstractNumId="16">
+    <w:nsid w:val="38AD02EE"/>
+    <w:multiLevelType w:val="hybridMultilevel"/>
+    <w:tmpl w:val="D37E3F38"/>
+    <w:lvl w:ilvl="0" w:tplc="04090001">
+      <w:start w:val="1"/>
+      <w:numFmt w:val="bullet"/>
+      <w:lvlText w:val=""/>
+      <w:lvlJc w:val="left"/>
+      <w:pPr>
+        <w:ind w:left="720" w:hanging="360"/>
+      </w:pPr>
+      <w:rPr>
+        <w:rFonts w:ascii="Symbol" w:hAnsi="Symbol" w:hint="default"/>
+      </w:rPr>
+    </w:lvl>
+    <w:lvl w:ilvl="1" w:tplc="04090003" w:tentative="1">
+      <w:start w:val="1"/>
+      <w:numFmt w:val="bullet"/>
+      <w:lvlText w:val="o"/>
+      <w:lvlJc w:val="left"/>
+      <w:pPr>
+        <w:ind w:left="1440" w:hanging="360"/>
+      </w:pPr>
+      <w:rPr>
+        <w:rFonts w:ascii="Courier New" w:hAnsi="Courier New" w:cs="Courier New" w:hint="default"/>
+      </w:rPr>
+    </w:lvl>
+    <w:lvl w:ilvl="2" w:tplc="04090005" w:tentative="1">
+      <w:start w:val="1"/>
+      <w:numFmt w:val="bullet"/>
+      <w:lvlText w:val=""/>
+      <w:lvlJc w:val="left"/>
+      <w:pPr>
+        <w:ind w:left="2160" w:hanging="360"/>
+      </w:pPr>
+      <w:rPr>
+        <w:rFonts w:ascii="Wingdings" w:hAnsi="Wingdings" w:hint="default"/>
+      </w:rPr>
+    </w:lvl>
+    <w:lvl w:ilvl="3" w:tplc="04090001" w:tentative="1">
+      <w:start w:val="1"/>
+      <w:numFmt w:val="bullet"/>
+      <w:lvlText w:val=""/>
+      <w:lvlJc w:val="left"/>
+      <w:pPr>
+        <w:ind w:left="2880" w:hanging="360"/>
+      </w:pPr>
+      <w:rPr>
+        <w:rFonts w:ascii="Symbol" w:hAnsi="Symbol" w:hint="default"/>
+      </w:rPr>
+    </w:lvl>
+    <w:lvl w:ilvl="4" w:tplc="04090003" w:tentative="1">
+      <w:start w:val="1"/>
+      <w:numFmt w:val="bullet"/>
+      <w:lvlText w:val="o"/>
+      <w:lvlJc w:val="left"/>
+      <w:pPr>
+        <w:ind w:left="3600" w:hanging="360"/>
+      </w:pPr>
+      <w:rPr>
+        <w:rFonts w:ascii="Courier New" w:hAnsi="Courier New" w:cs="Courier New" w:hint="default"/>
+      </w:rPr>
+    </w:lvl>
+    <w:lvl w:ilvl="5" w:tplc="04090005" w:tentative="1">
+      <w:start w:val="1"/>
+      <w:numFmt w:val="bullet"/>
+      <w:lvlText w:val=""/>
+      <w:lvlJc w:val="left"/>
+      <w:pPr>
+        <w:ind w:left="4320" w:hanging="360"/>
+      </w:pPr>
+      <w:rPr>
+        <w:rFonts w:ascii="Wingdings" w:hAnsi="Wingdings" w:hint="default"/>
+      </w:rPr>
+    </w:lvl>
+    <w:lvl w:ilvl="6" w:tplc="04090001" w:tentative="1">
+      <w:start w:val="1"/>
+      <w:numFmt w:val="bullet"/>
+      <w:lvlText w:val=""/>
+      <w:lvlJc w:val="left"/>
+      <w:pPr>
+        <w:ind w:left="5040" w:hanging="360"/>
+      </w:pPr>
+      <w:rPr>
+        <w:rFonts w:ascii="Symbol" w:hAnsi="Symbol" w:hint="default"/>
+      </w:rPr>
+    </w:lvl>
+    <w:lvl w:ilvl="7" w:tplc="04090003" w:tentative="1">
+      <w:start w:val="1"/>
+      <w:numFmt w:val="bullet"/>
+      <w:lvlText w:val="o"/>
+      <w:lvlJc w:val="left"/>
+      <w:pPr>
+        <w:ind w:left="5760" w:hanging="360"/>
+      </w:pPr>
+      <w:rPr>
+        <w:rFonts w:ascii="Courier New" w:hAnsi="Courier New" w:cs="Courier New" w:hint="default"/>
+      </w:rPr>
+    </w:lvl>
+    <w:lvl w:ilvl="8" w:tplc="04090005" w:tentative="1">
+      <w:start w:val="1"/>
+      <w:numFmt w:val="bullet"/>
+      <w:lvlText w:val=""/>
+      <w:lvlJc w:val="left"/>
+      <w:pPr>
+        <w:ind w:left="6480" w:hanging="360"/>
+      </w:pPr>
+      <w:rPr>
+        <w:rFonts w:ascii="Wingdings" w:hAnsi="Wingdings" w:hint="default"/>
+      </w:rPr>
+    </w:lvl>
+  </w:abstractNum>
+  <w:abstractNum w:abstractNumId="17">
     <w:nsid w:val="38EE3A75"/>
     <w:multiLevelType w:val="multilevel"/>
     <w:tmpl w:val="8286E34C"/>
@@ -15848,7 +15918,7 @@
       </w:rPr>
     </w:lvl>
   </w:abstractNum>
-  <w:abstractNum w:abstractNumId="17">
+  <w:abstractNum w:abstractNumId="18">
     <w:nsid w:val="3AAE5A1B"/>
     <w:multiLevelType w:val="hybridMultilevel"/>
     <w:tmpl w:val="F056D214"/>
@@ -15961,7 +16031,7 @@
       </w:rPr>
     </w:lvl>
   </w:abstractNum>
-  <w:abstractNum w:abstractNumId="18">
+  <w:abstractNum w:abstractNumId="19">
     <w:nsid w:val="3C250E37"/>
     <w:multiLevelType w:val="hybridMultilevel"/>
     <w:tmpl w:val="22880934"/>
@@ -16074,7 +16144,7 @@
       </w:rPr>
     </w:lvl>
   </w:abstractNum>
-  <w:abstractNum w:abstractNumId="19">
+  <w:abstractNum w:abstractNumId="20">
     <w:nsid w:val="3C5D026F"/>
     <w:multiLevelType w:val="multilevel"/>
     <w:tmpl w:val="AF223D18"/>
@@ -16187,7 +16257,7 @@
       </w:rPr>
     </w:lvl>
   </w:abstractNum>
-  <w:abstractNum w:abstractNumId="20">
+  <w:abstractNum w:abstractNumId="21">
     <w:nsid w:val="3C624CA4"/>
     <w:multiLevelType w:val="multilevel"/>
     <w:tmpl w:val="0409001D"/>
@@ -16273,7 +16343,7 @@
       </w:pPr>
     </w:lvl>
   </w:abstractNum>
-  <w:abstractNum w:abstractNumId="21">
+  <w:abstractNum w:abstractNumId="22">
     <w:nsid w:val="40747081"/>
     <w:multiLevelType w:val="hybridMultilevel"/>
     <w:tmpl w:val="C5C49CA2"/>
@@ -16386,7 +16456,7 @@
       </w:rPr>
     </w:lvl>
   </w:abstractNum>
-  <w:abstractNum w:abstractNumId="22">
+  <w:abstractNum w:abstractNumId="23">
     <w:nsid w:val="43C52722"/>
     <w:multiLevelType w:val="multilevel"/>
     <w:tmpl w:val="FC2CDB66"/>
@@ -16499,7 +16569,7 @@
       </w:rPr>
     </w:lvl>
   </w:abstractNum>
-  <w:abstractNum w:abstractNumId="23">
+  <w:abstractNum w:abstractNumId="24">
     <w:nsid w:val="47CA5785"/>
     <w:multiLevelType w:val="hybridMultilevel"/>
     <w:tmpl w:val="99DE58FA"/>
@@ -16612,7 +16682,7 @@
       </w:rPr>
     </w:lvl>
   </w:abstractNum>
-  <w:abstractNum w:abstractNumId="24">
+  <w:abstractNum w:abstractNumId="25">
     <w:nsid w:val="485943E5"/>
     <w:multiLevelType w:val="multilevel"/>
     <w:tmpl w:val="DD62A3C4"/>
@@ -16725,7 +16795,7 @@
       </w:rPr>
     </w:lvl>
   </w:abstractNum>
-  <w:abstractNum w:abstractNumId="25">
+  <w:abstractNum w:abstractNumId="26">
     <w:nsid w:val="4FC203DD"/>
     <w:multiLevelType w:val="multilevel"/>
     <w:tmpl w:val="CE287CA0"/>
@@ -16838,7 +16908,7 @@
       </w:rPr>
     </w:lvl>
   </w:abstractNum>
-  <w:abstractNum w:abstractNumId="26">
+  <w:abstractNum w:abstractNumId="27">
     <w:nsid w:val="524E3B2E"/>
     <w:multiLevelType w:val="hybridMultilevel"/>
     <w:tmpl w:val="38A8E5F0"/>
@@ -16951,7 +17021,7 @@
       </w:rPr>
     </w:lvl>
   </w:abstractNum>
-  <w:abstractNum w:abstractNumId="27">
+  <w:abstractNum w:abstractNumId="28">
     <w:nsid w:val="5649034B"/>
     <w:multiLevelType w:val="hybridMultilevel"/>
     <w:tmpl w:val="374E0650"/>
@@ -17064,7 +17134,7 @@
       </w:rPr>
     </w:lvl>
   </w:abstractNum>
-  <w:abstractNum w:abstractNumId="28">
+  <w:abstractNum w:abstractNumId="29">
     <w:nsid w:val="5E220C3D"/>
     <w:multiLevelType w:val="hybridMultilevel"/>
     <w:tmpl w:val="4330FF8E"/>
@@ -17177,7 +17247,7 @@
       </w:rPr>
     </w:lvl>
   </w:abstractNum>
-  <w:abstractNum w:abstractNumId="29">
+  <w:abstractNum w:abstractNumId="30">
     <w:nsid w:val="60A30AB8"/>
     <w:multiLevelType w:val="hybridMultilevel"/>
     <w:tmpl w:val="1E10BC74"/>
@@ -17290,7 +17360,7 @@
       </w:rPr>
     </w:lvl>
   </w:abstractNum>
-  <w:abstractNum w:abstractNumId="30">
+  <w:abstractNum w:abstractNumId="31">
     <w:nsid w:val="60B70725"/>
     <w:multiLevelType w:val="hybridMultilevel"/>
     <w:tmpl w:val="45147FEE"/>
@@ -17403,7 +17473,7 @@
       </w:rPr>
     </w:lvl>
   </w:abstractNum>
-  <w:abstractNum w:abstractNumId="31">
+  <w:abstractNum w:abstractNumId="32">
     <w:nsid w:val="6183260C"/>
     <w:multiLevelType w:val="hybridMultilevel"/>
     <w:tmpl w:val="BA748D78"/>
@@ -17516,7 +17586,7 @@
       </w:rPr>
     </w:lvl>
   </w:abstractNum>
-  <w:abstractNum w:abstractNumId="32">
+  <w:abstractNum w:abstractNumId="33">
     <w:nsid w:val="62A765B8"/>
     <w:multiLevelType w:val="multilevel"/>
     <w:tmpl w:val="857ED286"/>
@@ -17633,7 +17703,7 @@
       </w:rPr>
     </w:lvl>
   </w:abstractNum>
-  <w:abstractNum w:abstractNumId="33">
+  <w:abstractNum w:abstractNumId="34">
     <w:nsid w:val="631602FB"/>
     <w:multiLevelType w:val="multilevel"/>
     <w:tmpl w:val="AF223D18"/>
@@ -17746,7 +17816,7 @@
       </w:rPr>
     </w:lvl>
   </w:abstractNum>
-  <w:abstractNum w:abstractNumId="34">
+  <w:abstractNum w:abstractNumId="35">
     <w:nsid w:val="63575728"/>
     <w:multiLevelType w:val="multilevel"/>
     <w:tmpl w:val="9E2CAAF6"/>
@@ -17869,7 +17939,7 @@
       </w:rPr>
     </w:lvl>
   </w:abstractNum>
-  <w:abstractNum w:abstractNumId="35">
+  <w:abstractNum w:abstractNumId="36">
     <w:nsid w:val="65536765"/>
     <w:multiLevelType w:val="hybridMultilevel"/>
     <w:tmpl w:val="8C2E26B8"/>
@@ -17982,7 +18052,7 @@
       </w:rPr>
     </w:lvl>
   </w:abstractNum>
-  <w:abstractNum w:abstractNumId="36">
+  <w:abstractNum w:abstractNumId="37">
     <w:nsid w:val="690F221C"/>
     <w:multiLevelType w:val="hybridMultilevel"/>
     <w:tmpl w:val="CF0EC738"/>
@@ -18095,7 +18165,7 @@
       </w:rPr>
     </w:lvl>
   </w:abstractNum>
-  <w:abstractNum w:abstractNumId="37">
+  <w:abstractNum w:abstractNumId="38">
     <w:nsid w:val="6B9F7340"/>
     <w:multiLevelType w:val="hybridMultilevel"/>
     <w:tmpl w:val="6C324B74"/>
@@ -18208,7 +18278,7 @@
       </w:rPr>
     </w:lvl>
   </w:abstractNum>
-  <w:abstractNum w:abstractNumId="38">
+  <w:abstractNum w:abstractNumId="39">
     <w:nsid w:val="6FBD7FF9"/>
     <w:multiLevelType w:val="multilevel"/>
     <w:tmpl w:val="8B745B1A"/>
@@ -18321,7 +18391,7 @@
       </w:rPr>
     </w:lvl>
   </w:abstractNum>
-  <w:abstractNum w:abstractNumId="39">
+  <w:abstractNum w:abstractNumId="40">
     <w:nsid w:val="71175480"/>
     <w:multiLevelType w:val="multilevel"/>
     <w:tmpl w:val="E53A9080"/>
@@ -18434,7 +18504,7 @@
       </w:rPr>
     </w:lvl>
   </w:abstractNum>
-  <w:abstractNum w:abstractNumId="40">
+  <w:abstractNum w:abstractNumId="41">
     <w:nsid w:val="76501C80"/>
     <w:multiLevelType w:val="multilevel"/>
     <w:tmpl w:val="15189168"/>
@@ -18547,7 +18617,7 @@
       </w:rPr>
     </w:lvl>
   </w:abstractNum>
-  <w:abstractNum w:abstractNumId="41">
+  <w:abstractNum w:abstractNumId="42">
     <w:nsid w:val="77706302"/>
     <w:multiLevelType w:val="hybridMultilevel"/>
     <w:tmpl w:val="C0F61AAE"/>
@@ -18661,10 +18731,10 @@
     </w:lvl>
   </w:abstractNum>
   <w:num w:numId="1">
-    <w:abstractNumId w:val="34"/>
+    <w:abstractNumId w:val="35"/>
   </w:num>
   <w:num w:numId="2">
-    <w:abstractNumId w:val="25"/>
+    <w:abstractNumId w:val="26"/>
   </w:num>
   <w:num w:numId="3">
     <w:abstractNumId w:val="4"/>
@@ -18673,25 +18743,25 @@
     <w:abstractNumId w:val="7"/>
   </w:num>
   <w:num w:numId="5">
-    <w:abstractNumId w:val="27"/>
+    <w:abstractNumId w:val="28"/>
   </w:num>
   <w:num w:numId="6">
-    <w:abstractNumId w:val="37"/>
+    <w:abstractNumId w:val="38"/>
   </w:num>
   <w:num w:numId="7">
     <w:abstractNumId w:val="3"/>
   </w:num>
   <w:num w:numId="8">
-    <w:abstractNumId w:val="33"/>
+    <w:abstractNumId w:val="34"/>
   </w:num>
   <w:num w:numId="9">
-    <w:abstractNumId w:val="40"/>
+    <w:abstractNumId w:val="41"/>
   </w:num>
   <w:num w:numId="10">
-    <w:abstractNumId w:val="18"/>
+    <w:abstractNumId w:val="19"/>
   </w:num>
   <w:num w:numId="11">
-    <w:abstractNumId w:val="28"/>
+    <w:abstractNumId w:val="29"/>
   </w:num>
   <w:num w:numId="12">
     <w:abstractNumId w:val="15"/>
@@ -18703,10 +18773,10 @@
     <w:abstractNumId w:val="8"/>
   </w:num>
   <w:num w:numId="15">
-    <w:abstractNumId w:val="23"/>
+    <w:abstractNumId w:val="24"/>
   </w:num>
   <w:num w:numId="16">
-    <w:abstractNumId w:val="26"/>
+    <w:abstractNumId w:val="27"/>
   </w:num>
   <w:num w:numId="17">
     <w:abstractNumId w:val="5"/>
@@ -18718,55 +18788,55 @@
     <w:abstractNumId w:val="10"/>
   </w:num>
   <w:num w:numId="20">
-    <w:abstractNumId w:val="19"/>
+    <w:abstractNumId w:val="20"/>
   </w:num>
   <w:num w:numId="21">
     <w:abstractNumId w:val="1"/>
   </w:num>
   <w:num w:numId="22">
-    <w:abstractNumId w:val="41"/>
+    <w:abstractNumId w:val="42"/>
   </w:num>
   <w:num w:numId="23">
-    <w:abstractNumId w:val="29"/>
+    <w:abstractNumId w:val="30"/>
   </w:num>
   <w:num w:numId="24">
+    <w:abstractNumId w:val="37"/>
+  </w:num>
+  <w:num w:numId="25">
+    <w:abstractNumId w:val="31"/>
+  </w:num>
+  <w:num w:numId="26">
     <w:abstractNumId w:val="36"/>
   </w:num>
-  <w:num w:numId="25">
-    <w:abstractNumId w:val="30"/>
-  </w:num>
-  <w:num w:numId="26">
-    <w:abstractNumId w:val="35"/>
-  </w:num>
   <w:num w:numId="27">
-    <w:abstractNumId w:val="21"/>
+    <w:abstractNumId w:val="22"/>
   </w:num>
   <w:num w:numId="28">
     <w:abstractNumId w:val="6"/>
   </w:num>
   <w:num w:numId="29">
-    <w:abstractNumId w:val="39"/>
+    <w:abstractNumId w:val="40"/>
   </w:num>
   <w:num w:numId="30">
     <w:abstractNumId w:val="0"/>
   </w:num>
   <w:num w:numId="31">
-    <w:abstractNumId w:val="20"/>
+    <w:abstractNumId w:val="21"/>
   </w:num>
   <w:num w:numId="32">
-    <w:abstractNumId w:val="16"/>
+    <w:abstractNumId w:val="17"/>
   </w:num>
   <w:num w:numId="33">
     <w:abstractNumId w:val="9"/>
   </w:num>
   <w:num w:numId="34">
-    <w:abstractNumId w:val="22"/>
+    <w:abstractNumId w:val="23"/>
   </w:num>
   <w:num w:numId="35">
-    <w:abstractNumId w:val="32"/>
+    <w:abstractNumId w:val="33"/>
   </w:num>
   <w:num w:numId="36">
-    <w:abstractNumId w:val="32"/>
+    <w:abstractNumId w:val="33"/>
     <w:lvlOverride w:ilvl="0">
       <w:startOverride w:val="1"/>
     </w:lvlOverride>
@@ -18796,7 +18866,7 @@
     </w:lvlOverride>
   </w:num>
   <w:num w:numId="37">
-    <w:abstractNumId w:val="32"/>
+    <w:abstractNumId w:val="33"/>
     <w:lvlOverride w:ilvl="0">
       <w:startOverride w:val="1"/>
     </w:lvlOverride>
@@ -18829,7 +18899,7 @@
     <w:abstractNumId w:val="11"/>
   </w:num>
   <w:num w:numId="39">
-    <w:abstractNumId w:val="31"/>
+    <w:abstractNumId w:val="32"/>
   </w:num>
   <w:num w:numId="40">
     <w:abstractNumId w:val="2"/>
@@ -18838,13 +18908,16 @@
     <w:abstractNumId w:val="13"/>
   </w:num>
   <w:num w:numId="42">
-    <w:abstractNumId w:val="38"/>
+    <w:abstractNumId w:val="39"/>
   </w:num>
   <w:num w:numId="43">
-    <w:abstractNumId w:val="24"/>
+    <w:abstractNumId w:val="25"/>
   </w:num>
   <w:num w:numId="44">
-    <w:abstractNumId w:val="17"/>
+    <w:abstractNumId w:val="18"/>
+  </w:num>
+  <w:num w:numId="45">
+    <w:abstractNumId w:val="16"/>
   </w:num>
 </w:numbering>
 </file>
@@ -20931,44 +21004,44 @@
   </dgm:ptLst>
   <dgm:cxnLst>
     <dgm:cxn modelId="{D23D9D9F-E230-B14F-8CC4-60EF1E62361C}" srcId="{7DBAA654-83A9-2749-9A11-3A2F0853292E}" destId="{9D0A3E8F-79EA-4741-B4AF-359BBF2AD54A}" srcOrd="1" destOrd="0" parTransId="{A68219EE-DDA5-6D44-931C-E2DD8411613C}" sibTransId="{56563E73-53C5-C242-B5DD-534CCEB5A55B}"/>
-    <dgm:cxn modelId="{03D830CD-28BD-3942-BE4F-E03243EEC987}" type="presOf" srcId="{03689D08-8F94-B240-B093-204B4D1B1996}" destId="{11041959-BAD3-494D-A0CA-60D08024935F}" srcOrd="0" destOrd="0" presId="urn:microsoft.com/office/officeart/2005/8/layout/bProcess3"/>
-    <dgm:cxn modelId="{2D38EADC-CA26-FF4A-BCEC-C9CA518214DF}" type="presOf" srcId="{E1700588-AA9B-9044-98E5-A52BC9E980D8}" destId="{BE891453-7A81-9745-80FE-393D0BD9F682}" srcOrd="0" destOrd="0" presId="urn:microsoft.com/office/officeart/2005/8/layout/bProcess3"/>
-    <dgm:cxn modelId="{06807725-3453-C048-AB5F-40AB77B51115}" type="presOf" srcId="{3ABC577C-D926-6C40-8609-A47272EDC0E8}" destId="{35CF6ACD-16BB-D44B-9967-A88BE4C856FA}" srcOrd="0" destOrd="0" presId="urn:microsoft.com/office/officeart/2005/8/layout/bProcess3"/>
+    <dgm:cxn modelId="{353A5516-FB40-E949-8609-83076E1C63FC}" type="presOf" srcId="{761D77BA-5704-3540-A64C-39623ABDE933}" destId="{2B850CA7-3DA8-704B-9542-29A27C4E6E8A}" srcOrd="0" destOrd="0" presId="urn:microsoft.com/office/officeart/2005/8/layout/bProcess3"/>
     <dgm:cxn modelId="{CBA7B2CB-398D-0944-9097-F88E098803F8}" srcId="{7DBAA654-83A9-2749-9A11-3A2F0853292E}" destId="{981B4EF9-7A3A-BE49-B6B6-0021D3615771}" srcOrd="5" destOrd="0" parTransId="{036AB1F6-FA37-614F-A857-CA2CBEA75FF8}" sibTransId="{07202FE3-BBDD-A74E-9ED7-5FC69364AF9D}"/>
-    <dgm:cxn modelId="{E17C9ACA-C4E8-C949-9305-48901D6BA4CC}" type="presOf" srcId="{6FF581C4-5EE0-6547-8B0A-4DD4E49DF7D5}" destId="{70788382-AA77-7C4C-A399-82382C8CD1E3}" srcOrd="0" destOrd="0" presId="urn:microsoft.com/office/officeart/2005/8/layout/bProcess3"/>
+    <dgm:cxn modelId="{7DFA5F9C-E557-6B4D-8976-A3A1539CD833}" type="presOf" srcId="{56563E73-53C5-C242-B5DD-534CCEB5A55B}" destId="{1AB89A78-53AA-8046-940B-4774F5E8A3F4}" srcOrd="0" destOrd="0" presId="urn:microsoft.com/office/officeart/2005/8/layout/bProcess3"/>
     <dgm:cxn modelId="{A4DF705F-378F-3D46-8BF6-315C5DACB12C}" srcId="{7DBAA654-83A9-2749-9A11-3A2F0853292E}" destId="{3D31D781-DE26-FC46-87C5-81D28438E988}" srcOrd="4" destOrd="0" parTransId="{7FDE228D-3493-0041-A7C9-8BDABED610D5}" sibTransId="{51AF1449-732A-7245-8907-3B0B474E6716}"/>
+    <dgm:cxn modelId="{07C9DF34-8AA6-D34A-8288-D1D0D09F1392}" type="presOf" srcId="{51AF1449-732A-7245-8907-3B0B474E6716}" destId="{70A625A3-B04D-314A-9454-BA7560E71142}" srcOrd="0" destOrd="0" presId="urn:microsoft.com/office/officeart/2005/8/layout/bProcess3"/>
     <dgm:cxn modelId="{9F7DBBD3-2135-334D-BDE9-A8ED29101BA4}" srcId="{7DBAA654-83A9-2749-9A11-3A2F0853292E}" destId="{3ABC577C-D926-6C40-8609-A47272EDC0E8}" srcOrd="3" destOrd="0" parTransId="{73D020D2-C3E5-6D4B-A74D-95AC52916961}" sibTransId="{E1700588-AA9B-9044-98E5-A52BC9E980D8}"/>
-    <dgm:cxn modelId="{BCC403DE-C216-1C4C-AE59-E80F6D6C912D}" type="presOf" srcId="{7DBAA654-83A9-2749-9A11-3A2F0853292E}" destId="{379D3411-2CF2-1443-9DE7-1F3F74BE70B6}" srcOrd="0" destOrd="0" presId="urn:microsoft.com/office/officeart/2005/8/layout/bProcess3"/>
+    <dgm:cxn modelId="{6D40E968-C4B4-B641-883A-3940848D23F5}" type="presOf" srcId="{7DBAA654-83A9-2749-9A11-3A2F0853292E}" destId="{379D3411-2CF2-1443-9DE7-1F3F74BE70B6}" srcOrd="0" destOrd="0" presId="urn:microsoft.com/office/officeart/2005/8/layout/bProcess3"/>
+    <dgm:cxn modelId="{8FF149FB-37E9-B04B-BCB3-BEBBB03873AE}" type="presOf" srcId="{3D31D781-DE26-FC46-87C5-81D28438E988}" destId="{5054442F-68CC-BA4D-A78B-D10165C93B35}" srcOrd="0" destOrd="0" presId="urn:microsoft.com/office/officeart/2005/8/layout/bProcess3"/>
+    <dgm:cxn modelId="{44E2A294-897B-1F4E-AB89-70F5AF251E37}" type="presOf" srcId="{E1700588-AA9B-9044-98E5-A52BC9E980D8}" destId="{BE891453-7A81-9745-80FE-393D0BD9F682}" srcOrd="0" destOrd="0" presId="urn:microsoft.com/office/officeart/2005/8/layout/bProcess3"/>
+    <dgm:cxn modelId="{2B834B1A-7186-4B4D-8118-2CC76C11F705}" type="presOf" srcId="{981B4EF9-7A3A-BE49-B6B6-0021D3615771}" destId="{CA2203B5-A4CA-2C4D-8577-50E3388F2246}" srcOrd="0" destOrd="0" presId="urn:microsoft.com/office/officeart/2005/8/layout/bProcess3"/>
     <dgm:cxn modelId="{C9F771AC-35CF-1540-8F9B-A548A676FBEC}" srcId="{7DBAA654-83A9-2749-9A11-3A2F0853292E}" destId="{C900A651-3FCA-634D-8E96-FB8C693E1E8F}" srcOrd="0" destOrd="0" parTransId="{DC773397-72AF-3043-A26B-0B8B32D632B1}" sibTransId="{6FF581C4-5EE0-6547-8B0A-4DD4E49DF7D5}"/>
+    <dgm:cxn modelId="{206451F7-2C35-2548-896C-70D7224822C2}" type="presOf" srcId="{03689D08-8F94-B240-B093-204B4D1B1996}" destId="{F515C25C-FBC4-0A42-9BD8-739DB491DE01}" srcOrd="1" destOrd="0" presId="urn:microsoft.com/office/officeart/2005/8/layout/bProcess3"/>
     <dgm:cxn modelId="{B40CF301-B877-0146-8F01-A4B49C9B78E2}" srcId="{7DBAA654-83A9-2749-9A11-3A2F0853292E}" destId="{761D77BA-5704-3540-A64C-39623ABDE933}" srcOrd="2" destOrd="0" parTransId="{0CEF3B97-E2A9-E04D-A0DB-EC66FC595157}" sibTransId="{03689D08-8F94-B240-B093-204B4D1B1996}"/>
-    <dgm:cxn modelId="{5CAAE8EB-0B5C-2A45-8AEF-C2E114F6FF6E}" type="presOf" srcId="{9D0A3E8F-79EA-4741-B4AF-359BBF2AD54A}" destId="{CB005E4D-98D2-5E43-A79A-01D73FA5246C}" srcOrd="0" destOrd="0" presId="urn:microsoft.com/office/officeart/2005/8/layout/bProcess3"/>
-    <dgm:cxn modelId="{3EFE138B-E01E-3B4E-946C-D8C5A39D552D}" type="presOf" srcId="{3D31D781-DE26-FC46-87C5-81D28438E988}" destId="{5054442F-68CC-BA4D-A78B-D10165C93B35}" srcOrd="0" destOrd="0" presId="urn:microsoft.com/office/officeart/2005/8/layout/bProcess3"/>
-    <dgm:cxn modelId="{C21795E6-37B8-F645-8BD6-EA2FCE918D10}" type="presOf" srcId="{761D77BA-5704-3540-A64C-39623ABDE933}" destId="{2B850CA7-3DA8-704B-9542-29A27C4E6E8A}" srcOrd="0" destOrd="0" presId="urn:microsoft.com/office/officeart/2005/8/layout/bProcess3"/>
-    <dgm:cxn modelId="{56DA978D-8050-DF43-BDBA-574BE7695F89}" type="presOf" srcId="{C900A651-3FCA-634D-8E96-FB8C693E1E8F}" destId="{71E5BCB2-3AB6-4C42-9B09-A87936C7F001}" srcOrd="0" destOrd="0" presId="urn:microsoft.com/office/officeart/2005/8/layout/bProcess3"/>
-    <dgm:cxn modelId="{3E17A091-9B4F-314C-B739-AA4B422CA62B}" type="presOf" srcId="{51AF1449-732A-7245-8907-3B0B474E6716}" destId="{70A625A3-B04D-314A-9454-BA7560E71142}" srcOrd="0" destOrd="0" presId="urn:microsoft.com/office/officeart/2005/8/layout/bProcess3"/>
-    <dgm:cxn modelId="{765F205D-CE62-754A-996E-973FC2A38E24}" type="presOf" srcId="{56563E73-53C5-C242-B5DD-534CCEB5A55B}" destId="{1AB89A78-53AA-8046-940B-4774F5E8A3F4}" srcOrd="0" destOrd="0" presId="urn:microsoft.com/office/officeart/2005/8/layout/bProcess3"/>
-    <dgm:cxn modelId="{EA49D1B6-7DA7-2C44-8815-2C5497A4A844}" type="presOf" srcId="{51AF1449-732A-7245-8907-3B0B474E6716}" destId="{08B24028-0337-A54F-863C-D83DC536E50D}" srcOrd="1" destOrd="0" presId="urn:microsoft.com/office/officeart/2005/8/layout/bProcess3"/>
-    <dgm:cxn modelId="{0E07C121-7B44-0C4A-8D4A-B44268F4BF48}" type="presOf" srcId="{56563E73-53C5-C242-B5DD-534CCEB5A55B}" destId="{8845A127-0D85-A14A-94CB-F773727D4C9B}" srcOrd="1" destOrd="0" presId="urn:microsoft.com/office/officeart/2005/8/layout/bProcess3"/>
-    <dgm:cxn modelId="{1A99469F-41B6-4E4D-8854-E2F448D7CB36}" type="presOf" srcId="{E1700588-AA9B-9044-98E5-A52BC9E980D8}" destId="{0D4A6B71-9678-E74B-A4F4-3D04D7F96F18}" srcOrd="1" destOrd="0" presId="urn:microsoft.com/office/officeart/2005/8/layout/bProcess3"/>
-    <dgm:cxn modelId="{F191AEB9-A2EB-D440-A73B-FB0B39AB2ADC}" type="presOf" srcId="{981B4EF9-7A3A-BE49-B6B6-0021D3615771}" destId="{CA2203B5-A4CA-2C4D-8577-50E3388F2246}" srcOrd="0" destOrd="0" presId="urn:microsoft.com/office/officeart/2005/8/layout/bProcess3"/>
-    <dgm:cxn modelId="{D018E6D9-9449-0A40-924D-C6154317ED25}" type="presOf" srcId="{6FF581C4-5EE0-6547-8B0A-4DD4E49DF7D5}" destId="{EE2C3E7E-7411-F14A-B102-730D81D864D3}" srcOrd="1" destOrd="0" presId="urn:microsoft.com/office/officeart/2005/8/layout/bProcess3"/>
-    <dgm:cxn modelId="{7519F476-7F96-D54E-8F8E-56BE90273E7C}" type="presOf" srcId="{03689D08-8F94-B240-B093-204B4D1B1996}" destId="{F515C25C-FBC4-0A42-9BD8-739DB491DE01}" srcOrd="1" destOrd="0" presId="urn:microsoft.com/office/officeart/2005/8/layout/bProcess3"/>
-    <dgm:cxn modelId="{D1337EDB-D3C9-F043-B423-0D80ADA2967B}" type="presParOf" srcId="{379D3411-2CF2-1443-9DE7-1F3F74BE70B6}" destId="{71E5BCB2-3AB6-4C42-9B09-A87936C7F001}" srcOrd="0" destOrd="0" presId="urn:microsoft.com/office/officeart/2005/8/layout/bProcess3"/>
-    <dgm:cxn modelId="{E8E65362-36F9-C94A-ABC0-0739CD6CD23B}" type="presParOf" srcId="{379D3411-2CF2-1443-9DE7-1F3F74BE70B6}" destId="{70788382-AA77-7C4C-A399-82382C8CD1E3}" srcOrd="1" destOrd="0" presId="urn:microsoft.com/office/officeart/2005/8/layout/bProcess3"/>
-    <dgm:cxn modelId="{58B10BF2-86D7-4647-A036-C10671BBEABD}" type="presParOf" srcId="{70788382-AA77-7C4C-A399-82382C8CD1E3}" destId="{EE2C3E7E-7411-F14A-B102-730D81D864D3}" srcOrd="0" destOrd="0" presId="urn:microsoft.com/office/officeart/2005/8/layout/bProcess3"/>
-    <dgm:cxn modelId="{0E0A8EEA-A8F9-9D44-B43F-1A5B6F3C831B}" type="presParOf" srcId="{379D3411-2CF2-1443-9DE7-1F3F74BE70B6}" destId="{CB005E4D-98D2-5E43-A79A-01D73FA5246C}" srcOrd="2" destOrd="0" presId="urn:microsoft.com/office/officeart/2005/8/layout/bProcess3"/>
-    <dgm:cxn modelId="{FEA5608C-00BB-494B-B208-86F6251B3726}" type="presParOf" srcId="{379D3411-2CF2-1443-9DE7-1F3F74BE70B6}" destId="{1AB89A78-53AA-8046-940B-4774F5E8A3F4}" srcOrd="3" destOrd="0" presId="urn:microsoft.com/office/officeart/2005/8/layout/bProcess3"/>
-    <dgm:cxn modelId="{F1D52E7F-F85D-444C-B208-4E222A6FE87A}" type="presParOf" srcId="{1AB89A78-53AA-8046-940B-4774F5E8A3F4}" destId="{8845A127-0D85-A14A-94CB-F773727D4C9B}" srcOrd="0" destOrd="0" presId="urn:microsoft.com/office/officeart/2005/8/layout/bProcess3"/>
-    <dgm:cxn modelId="{0BC01F89-A788-364D-B347-C7E060782B8C}" type="presParOf" srcId="{379D3411-2CF2-1443-9DE7-1F3F74BE70B6}" destId="{2B850CA7-3DA8-704B-9542-29A27C4E6E8A}" srcOrd="4" destOrd="0" presId="urn:microsoft.com/office/officeart/2005/8/layout/bProcess3"/>
-    <dgm:cxn modelId="{5D9B698B-A8E2-6440-924B-B66227868B09}" type="presParOf" srcId="{379D3411-2CF2-1443-9DE7-1F3F74BE70B6}" destId="{11041959-BAD3-494D-A0CA-60D08024935F}" srcOrd="5" destOrd="0" presId="urn:microsoft.com/office/officeart/2005/8/layout/bProcess3"/>
-    <dgm:cxn modelId="{F5D0A5D1-181E-644E-BDF7-E15E4A3F6252}" type="presParOf" srcId="{11041959-BAD3-494D-A0CA-60D08024935F}" destId="{F515C25C-FBC4-0A42-9BD8-739DB491DE01}" srcOrd="0" destOrd="0" presId="urn:microsoft.com/office/officeart/2005/8/layout/bProcess3"/>
-    <dgm:cxn modelId="{4EF5745D-6EE2-444B-A45B-83A1BD544104}" type="presParOf" srcId="{379D3411-2CF2-1443-9DE7-1F3F74BE70B6}" destId="{35CF6ACD-16BB-D44B-9967-A88BE4C856FA}" srcOrd="6" destOrd="0" presId="urn:microsoft.com/office/officeart/2005/8/layout/bProcess3"/>
-    <dgm:cxn modelId="{4872BDD4-B6DA-D24A-8877-03D72AD21C59}" type="presParOf" srcId="{379D3411-2CF2-1443-9DE7-1F3F74BE70B6}" destId="{BE891453-7A81-9745-80FE-393D0BD9F682}" srcOrd="7" destOrd="0" presId="urn:microsoft.com/office/officeart/2005/8/layout/bProcess3"/>
-    <dgm:cxn modelId="{883AC4A4-1C10-8840-9078-9B52858F1068}" type="presParOf" srcId="{BE891453-7A81-9745-80FE-393D0BD9F682}" destId="{0D4A6B71-9678-E74B-A4F4-3D04D7F96F18}" srcOrd="0" destOrd="0" presId="urn:microsoft.com/office/officeart/2005/8/layout/bProcess3"/>
-    <dgm:cxn modelId="{E54941A7-4AB2-9D40-A69E-62FF53457FB0}" type="presParOf" srcId="{379D3411-2CF2-1443-9DE7-1F3F74BE70B6}" destId="{5054442F-68CC-BA4D-A78B-D10165C93B35}" srcOrd="8" destOrd="0" presId="urn:microsoft.com/office/officeart/2005/8/layout/bProcess3"/>
-    <dgm:cxn modelId="{4FB7487C-4BCD-E74C-A938-456E35063117}" type="presParOf" srcId="{379D3411-2CF2-1443-9DE7-1F3F74BE70B6}" destId="{70A625A3-B04D-314A-9454-BA7560E71142}" srcOrd="9" destOrd="0" presId="urn:microsoft.com/office/officeart/2005/8/layout/bProcess3"/>
-    <dgm:cxn modelId="{723D8072-F01C-5547-9C09-575E87C50150}" type="presParOf" srcId="{70A625A3-B04D-314A-9454-BA7560E71142}" destId="{08B24028-0337-A54F-863C-D83DC536E50D}" srcOrd="0" destOrd="0" presId="urn:microsoft.com/office/officeart/2005/8/layout/bProcess3"/>
-    <dgm:cxn modelId="{A309CC6C-8D49-E043-B32D-7AD0B23EEA45}" type="presParOf" srcId="{379D3411-2CF2-1443-9DE7-1F3F74BE70B6}" destId="{CA2203B5-A4CA-2C4D-8577-50E3388F2246}" srcOrd="10" destOrd="0" presId="urn:microsoft.com/office/officeart/2005/8/layout/bProcess3"/>
+    <dgm:cxn modelId="{602C56B2-A665-1F46-8C08-AF3250E281A0}" type="presOf" srcId="{3ABC577C-D926-6C40-8609-A47272EDC0E8}" destId="{35CF6ACD-16BB-D44B-9967-A88BE4C856FA}" srcOrd="0" destOrd="0" presId="urn:microsoft.com/office/officeart/2005/8/layout/bProcess3"/>
+    <dgm:cxn modelId="{AD3E8682-9785-B54F-A283-6A0650F1CD77}" type="presOf" srcId="{51AF1449-732A-7245-8907-3B0B474E6716}" destId="{08B24028-0337-A54F-863C-D83DC536E50D}" srcOrd="1" destOrd="0" presId="urn:microsoft.com/office/officeart/2005/8/layout/bProcess3"/>
+    <dgm:cxn modelId="{33F8DA2A-84D7-BC4B-B6C0-D0318B45DFCC}" type="presOf" srcId="{6FF581C4-5EE0-6547-8B0A-4DD4E49DF7D5}" destId="{EE2C3E7E-7411-F14A-B102-730D81D864D3}" srcOrd="1" destOrd="0" presId="urn:microsoft.com/office/officeart/2005/8/layout/bProcess3"/>
+    <dgm:cxn modelId="{DB63162B-0B1C-844A-94D9-B06AC5047572}" type="presOf" srcId="{C900A651-3FCA-634D-8E96-FB8C693E1E8F}" destId="{71E5BCB2-3AB6-4C42-9B09-A87936C7F001}" srcOrd="0" destOrd="0" presId="urn:microsoft.com/office/officeart/2005/8/layout/bProcess3"/>
+    <dgm:cxn modelId="{AD58E794-5AF3-654C-BFEB-78BCB92920DD}" type="presOf" srcId="{03689D08-8F94-B240-B093-204B4D1B1996}" destId="{11041959-BAD3-494D-A0CA-60D08024935F}" srcOrd="0" destOrd="0" presId="urn:microsoft.com/office/officeart/2005/8/layout/bProcess3"/>
+    <dgm:cxn modelId="{7092D34F-77A8-1E4A-8E1B-767BF085ADBD}" type="presOf" srcId="{56563E73-53C5-C242-B5DD-534CCEB5A55B}" destId="{8845A127-0D85-A14A-94CB-F773727D4C9B}" srcOrd="1" destOrd="0" presId="urn:microsoft.com/office/officeart/2005/8/layout/bProcess3"/>
+    <dgm:cxn modelId="{13B47730-37C9-1748-866D-E169BC2BD8DC}" type="presOf" srcId="{9D0A3E8F-79EA-4741-B4AF-359BBF2AD54A}" destId="{CB005E4D-98D2-5E43-A79A-01D73FA5246C}" srcOrd="0" destOrd="0" presId="urn:microsoft.com/office/officeart/2005/8/layout/bProcess3"/>
+    <dgm:cxn modelId="{447DB0B1-6AA7-AC44-B043-4B595CB54911}" type="presOf" srcId="{6FF581C4-5EE0-6547-8B0A-4DD4E49DF7D5}" destId="{70788382-AA77-7C4C-A399-82382C8CD1E3}" srcOrd="0" destOrd="0" presId="urn:microsoft.com/office/officeart/2005/8/layout/bProcess3"/>
+    <dgm:cxn modelId="{189BBD4D-5465-7744-9D27-AE637C81D348}" type="presOf" srcId="{E1700588-AA9B-9044-98E5-A52BC9E980D8}" destId="{0D4A6B71-9678-E74B-A4F4-3D04D7F96F18}" srcOrd="1" destOrd="0" presId="urn:microsoft.com/office/officeart/2005/8/layout/bProcess3"/>
+    <dgm:cxn modelId="{5F0D1E56-4006-EF4A-BEC4-2482EB4DF4FE}" type="presParOf" srcId="{379D3411-2CF2-1443-9DE7-1F3F74BE70B6}" destId="{71E5BCB2-3AB6-4C42-9B09-A87936C7F001}" srcOrd="0" destOrd="0" presId="urn:microsoft.com/office/officeart/2005/8/layout/bProcess3"/>
+    <dgm:cxn modelId="{519FD417-9F14-BC47-A5CC-DF6E2567C48C}" type="presParOf" srcId="{379D3411-2CF2-1443-9DE7-1F3F74BE70B6}" destId="{70788382-AA77-7C4C-A399-82382C8CD1E3}" srcOrd="1" destOrd="0" presId="urn:microsoft.com/office/officeart/2005/8/layout/bProcess3"/>
+    <dgm:cxn modelId="{712608B2-F4E6-CB4C-905D-888A27122A50}" type="presParOf" srcId="{70788382-AA77-7C4C-A399-82382C8CD1E3}" destId="{EE2C3E7E-7411-F14A-B102-730D81D864D3}" srcOrd="0" destOrd="0" presId="urn:microsoft.com/office/officeart/2005/8/layout/bProcess3"/>
+    <dgm:cxn modelId="{480430B9-5C7C-144F-A682-9BBE4B3EC6BB}" type="presParOf" srcId="{379D3411-2CF2-1443-9DE7-1F3F74BE70B6}" destId="{CB005E4D-98D2-5E43-A79A-01D73FA5246C}" srcOrd="2" destOrd="0" presId="urn:microsoft.com/office/officeart/2005/8/layout/bProcess3"/>
+    <dgm:cxn modelId="{A17A75A4-47DF-874B-9841-6C5AFEB0369E}" type="presParOf" srcId="{379D3411-2CF2-1443-9DE7-1F3F74BE70B6}" destId="{1AB89A78-53AA-8046-940B-4774F5E8A3F4}" srcOrd="3" destOrd="0" presId="urn:microsoft.com/office/officeart/2005/8/layout/bProcess3"/>
+    <dgm:cxn modelId="{9E6BE7F2-F613-B843-A8EE-09A65C508A20}" type="presParOf" srcId="{1AB89A78-53AA-8046-940B-4774F5E8A3F4}" destId="{8845A127-0D85-A14A-94CB-F773727D4C9B}" srcOrd="0" destOrd="0" presId="urn:microsoft.com/office/officeart/2005/8/layout/bProcess3"/>
+    <dgm:cxn modelId="{090BECE0-BCF2-AC4E-85BA-815111BE1436}" type="presParOf" srcId="{379D3411-2CF2-1443-9DE7-1F3F74BE70B6}" destId="{2B850CA7-3DA8-704B-9542-29A27C4E6E8A}" srcOrd="4" destOrd="0" presId="urn:microsoft.com/office/officeart/2005/8/layout/bProcess3"/>
+    <dgm:cxn modelId="{AAF49EB3-7C9D-3848-82AA-4C65FAA16E75}" type="presParOf" srcId="{379D3411-2CF2-1443-9DE7-1F3F74BE70B6}" destId="{11041959-BAD3-494D-A0CA-60D08024935F}" srcOrd="5" destOrd="0" presId="urn:microsoft.com/office/officeart/2005/8/layout/bProcess3"/>
+    <dgm:cxn modelId="{6880BF58-00DE-6346-A32A-30861A569E2A}" type="presParOf" srcId="{11041959-BAD3-494D-A0CA-60D08024935F}" destId="{F515C25C-FBC4-0A42-9BD8-739DB491DE01}" srcOrd="0" destOrd="0" presId="urn:microsoft.com/office/officeart/2005/8/layout/bProcess3"/>
+    <dgm:cxn modelId="{A32F7A30-4967-3447-9A35-DFEB63BA2D4D}" type="presParOf" srcId="{379D3411-2CF2-1443-9DE7-1F3F74BE70B6}" destId="{35CF6ACD-16BB-D44B-9967-A88BE4C856FA}" srcOrd="6" destOrd="0" presId="urn:microsoft.com/office/officeart/2005/8/layout/bProcess3"/>
+    <dgm:cxn modelId="{771E7C00-9718-D14C-889C-F5E5852ACA64}" type="presParOf" srcId="{379D3411-2CF2-1443-9DE7-1F3F74BE70B6}" destId="{BE891453-7A81-9745-80FE-393D0BD9F682}" srcOrd="7" destOrd="0" presId="urn:microsoft.com/office/officeart/2005/8/layout/bProcess3"/>
+    <dgm:cxn modelId="{F0FE90DC-865E-7041-B1ED-FA25F04D4D73}" type="presParOf" srcId="{BE891453-7A81-9745-80FE-393D0BD9F682}" destId="{0D4A6B71-9678-E74B-A4F4-3D04D7F96F18}" srcOrd="0" destOrd="0" presId="urn:microsoft.com/office/officeart/2005/8/layout/bProcess3"/>
+    <dgm:cxn modelId="{59742776-ACB5-E54E-9572-CD937B790B43}" type="presParOf" srcId="{379D3411-2CF2-1443-9DE7-1F3F74BE70B6}" destId="{5054442F-68CC-BA4D-A78B-D10165C93B35}" srcOrd="8" destOrd="0" presId="urn:microsoft.com/office/officeart/2005/8/layout/bProcess3"/>
+    <dgm:cxn modelId="{4D868016-FD2F-C944-96DD-CB24FBAE9751}" type="presParOf" srcId="{379D3411-2CF2-1443-9DE7-1F3F74BE70B6}" destId="{70A625A3-B04D-314A-9454-BA7560E71142}" srcOrd="9" destOrd="0" presId="urn:microsoft.com/office/officeart/2005/8/layout/bProcess3"/>
+    <dgm:cxn modelId="{77C46B28-28C1-F64C-9A76-6859F78BA950}" type="presParOf" srcId="{70A625A3-B04D-314A-9454-BA7560E71142}" destId="{08B24028-0337-A54F-863C-D83DC536E50D}" srcOrd="0" destOrd="0" presId="urn:microsoft.com/office/officeart/2005/8/layout/bProcess3"/>
+    <dgm:cxn modelId="{E7AB9518-3466-4548-AD18-2DD3A41D4FDF}" type="presParOf" srcId="{379D3411-2CF2-1443-9DE7-1F3F74BE70B6}" destId="{CA2203B5-A4CA-2C4D-8577-50E3388F2246}" srcOrd="10" destOrd="0" presId="urn:microsoft.com/office/officeart/2005/8/layout/bProcess3"/>
   </dgm:cxnLst>
   <dgm:bg/>
   <dgm:whole>
@@ -23543,7 +23616,7 @@
 </file>
 
 <file path=customXml/itemProps1.xml><?xml version="1.0" encoding="utf-8"?>
-<ds:datastoreItem xmlns:ds="http://schemas.openxmlformats.org/officeDocument/2006/customXml" ds:itemID="{24BB4097-EC1A-9B48-A721-C63FEBEF58BF}">
+<ds:datastoreItem xmlns:ds="http://schemas.openxmlformats.org/officeDocument/2006/customXml" ds:itemID="{47735D3A-A050-2345-B1A0-C540990E3286}">
   <ds:schemaRefs>
     <ds:schemaRef ds:uri="http://schemas.openxmlformats.org/officeDocument/2006/bibliography"/>
   </ds:schemaRefs>

</xml_diff>